<commit_message>
introduction is done i hope
</commit_message>
<xml_diff>
--- a/Report_Group_AN.docx
+++ b/Report_Group_AN.docx
@@ -104,42 +104,37 @@
           </mc:Choice>
           <mc:Fallback>
             <w:pict>
-              <v:rect id="shape_0" ID="Caixa de Texto 81" path="m0,0l-2147483645,0l-2147483645,-2147483646l0,-2147483646xe" fillcolor="white" stroked="f" style="position:absolute;margin-left:121.45pt;margin-top:-25.7pt;width:352.65pt;height:113pt;mso-wrap-style:square;v-text-anchor:top" wp14:anchorId="2149E285">
-                <v:fill o:detectmouseclick="t" type="solid" color2="black"/>
-                <v:stroke color="#3465a4" weight="6480" joinstyle="round" endcap="flat"/>
+              <v:rect w14:anchorId="3E94F8FA" id="Caixa de Texto 81" o:spid="_x0000_s1026" style="position:absolute;margin-left:121.45pt;margin-top:-25.7pt;width:352.75pt;height:113.1pt;z-index:8;visibility:visible;mso-wrap-style:square;mso-wrap-distance-left:.25pt;mso-wrap-distance-top:.25pt;mso-wrap-distance-right:0;mso-wrap-distance-bottom:.25pt;mso-position-horizontal:absolute;mso-position-horizontal-relative:text;mso-position-vertical:absolute;mso-position-vertical-relative:text;v-text-anchor:top" o:gfxdata="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" o:allowincell="f" fillcolor="white [3201]" stroked="f" strokeweight=".5pt">
                 <v:textbox>
                   <w:txbxContent>
                     <w:p>
                       <w:pPr>
                         <w:pStyle w:val="FrameContents"/>
-                        <w:spacing w:before="0" w:after="200"/>
                         <w:rPr>
                           <w:rFonts w:ascii="Arial" w:hAnsi="Arial" w:cs="Arial"/>
-                          <w:b/>
                           <w:b/>
                           <w:bCs/>
                           <w:color w:val="5C666C"/>
                           <w:sz w:val="48"/>
                           <w:szCs w:val="48"/>
-                          <w:lang w:val="en-US" w:eastAsia="en-US"/>
+                          <w:lang w:val="en-US"/>
                         </w:rPr>
                       </w:pPr>
                       <w:r>
                         <w:rPr>
-                          <w:rFonts w:cs="Arial" w:ascii="Arial" w:hAnsi="Arial"/>
+                          <w:rFonts w:ascii="Arial" w:hAnsi="Arial" w:cs="Arial"/>
                           <w:b/>
                           <w:bCs/>
                           <w:color w:val="5C666C"/>
                           <w:sz w:val="48"/>
                           <w:szCs w:val="48"/>
-                          <w:lang w:val="en-US" w:eastAsia="en-US"/>
+                          <w:lang w:val="en-US"/>
                         </w:rPr>
                         <w:t>Data Mining Project</w:t>
                       </w:r>
                     </w:p>
                   </w:txbxContent>
                 </v:textbox>
-                <w10:wrap type="none"/>
               </v:rect>
             </w:pict>
           </mc:Fallback>
@@ -291,7 +286,6 @@
                                 <w:lang w:val="en-US"/>
                               </w:rPr>
                             </w:pPr>
-                            <w:proofErr w:type="gramStart"/>
                             <w:r>
                               <w:rPr>
                                 <w:rFonts w:ascii="Arial" w:hAnsi="Arial" w:cs="Arial"/>
@@ -302,20 +296,7 @@
                                 <w:szCs w:val="28"/>
                                 <w:lang w:val="en-US"/>
                               </w:rPr>
-                              <w:t>MASTER</w:t>
-                            </w:r>
-                            <w:proofErr w:type="gramEnd"/>
-                            <w:r>
-                              <w:rPr>
-                                <w:rFonts w:ascii="Arial" w:hAnsi="Arial" w:cs="Arial"/>
-                                <w:b/>
-                                <w:bCs/>
-                                <w:color w:val="5C666C"/>
-                                <w:sz w:val="28"/>
-                                <w:szCs w:val="28"/>
-                                <w:lang w:val="en-US"/>
-                              </w:rPr>
-                              <w:t xml:space="preserve"> DEGREE PROGRAM IN DATA SCIENCE AND ADVANCED ANALYTICS</w:t>
+                              <w:t>MASTER DEGREE PROGRAM IN DATA SCIENCE AND ADVANCED ANALYTICS</w:t>
                             </w:r>
                           </w:p>
                         </w:txbxContent>
@@ -334,18 +315,14 @@
           </mc:Choice>
           <mc:Fallback>
             <w:pict>
-              <v:rect id="shape_0" ID="Caixa de Texto 83" path="m0,0l-2147483645,0l-2147483645,-2147483646l0,-2147483646xe" fillcolor="white" stroked="f" style="position:absolute;margin-left:125.1pt;margin-top:12.65pt;width:348.9pt;height:59.85pt;mso-wrap-style:square;v-text-anchor:top" wp14:anchorId="1559747F">
-                <v:fill o:detectmouseclick="t" type="solid" color2="black"/>
-                <v:stroke color="#3465a4" weight="6480" joinstyle="round" endcap="flat"/>
+              <v:rect w14:anchorId="2D01D791" id="Caixa de Texto 83" o:spid="_x0000_s1027" style="position:absolute;margin-left:125.1pt;margin-top:12.65pt;width:349pt;height:59.95pt;z-index:10;visibility:visible;mso-wrap-style:square;mso-wrap-distance-left:.25pt;mso-wrap-distance-top:.25pt;mso-wrap-distance-right:.25pt;mso-wrap-distance-bottom:.25pt;mso-position-horizontal:absolute;mso-position-horizontal-relative:text;mso-position-vertical:absolute;mso-position-vertical-relative:text;v-text-anchor:top" o:gfxdata="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" o:allowincell="f" fillcolor="white [3201]" stroked="f" strokeweight=".5pt">
                 <v:textbox>
                   <w:txbxContent>
                     <w:p>
                       <w:pPr>
                         <w:pStyle w:val="FrameContents"/>
-                        <w:spacing w:before="0" w:after="200"/>
                         <w:rPr>
                           <w:rFonts w:ascii="Arial" w:hAnsi="Arial" w:cs="Arial"/>
-                          <w:b/>
                           <w:b/>
                           <w:bCs/>
                           <w:color w:val="5C666C"/>
@@ -356,7 +333,7 @@
                       </w:pPr>
                       <w:r>
                         <w:rPr>
-                          <w:rFonts w:cs="Arial" w:ascii="Arial" w:hAnsi="Arial"/>
+                          <w:rFonts w:ascii="Arial" w:hAnsi="Arial" w:cs="Arial"/>
                           <w:b/>
                           <w:bCs/>
                           <w:color w:val="5C666C"/>
@@ -369,7 +346,6 @@
                     </w:p>
                   </w:txbxContent>
                 </v:textbox>
-                <w10:wrap type="none"/>
               </v:rect>
             </w:pict>
           </mc:Fallback>
@@ -497,21 +473,16 @@
           </mc:Choice>
           <mc:Fallback>
             <w:pict>
-              <v:rect id="shape_0" ID="Rectangle 59" path="m0,0l-2147483645,0l-2147483645,-2147483646l0,-2147483646xe" stroked="f" style="position:absolute;margin-left:125.15pt;margin-top:18.55pt;width:348.95pt;height:21.35pt;mso-wrap-style:square;v-text-anchor:top" wp14:anchorId="3D31A0EB">
-                <v:fill o:detectmouseclick="t" on="false"/>
-                <v:stroke color="#3465a4" joinstyle="round" endcap="flat"/>
-                <v:textbox>
+              <v:rect w14:anchorId="304315C0" id="Rectangle 59" o:spid="_x0000_s1028" style="position:absolute;margin-left:125.15pt;margin-top:18.55pt;width:349.05pt;height:21.45pt;z-index:3;visibility:visible;mso-wrap-style:square;mso-wrap-distance-left:0;mso-wrap-distance-top:0;mso-wrap-distance-right:0;mso-wrap-distance-bottom:0;mso-position-horizontal:absolute;mso-position-horizontal-relative:text;mso-position-vertical:absolute;mso-position-vertical-relative:text;v-text-anchor:top" o:gfxdata="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" o:allowincell="f" filled="f" stroked="f" strokeweight="0">
+                <v:textbox inset="0,0,0,0">
                   <w:txbxContent>
                     <w:p>
                       <w:pPr>
                         <w:pStyle w:val="FrameContents"/>
-                        <w:spacing w:before="0" w:after="200"/>
                         <w:rPr>
                           <w:rFonts w:cs="Calibri"/>
                           <w:b/>
-                          <w:b/>
                           <w:bCs/>
-                          <w:i/>
                           <w:i/>
                           <w:iCs/>
                           <w:color w:val="5C666C"/>
@@ -534,7 +505,6 @@
                     </w:p>
                   </w:txbxContent>
                 </v:textbox>
-                <w10:wrap type="none"/>
               </v:rect>
             </w:pict>
           </mc:Fallback>
@@ -692,7 +662,7 @@
           </mc:Choice>
           <mc:Fallback>
             <w:pict>
-              <v:rect w14:anchorId="3DE328B3" id="Rectangle 61" o:spid="_x0000_s1029" style="position:absolute;margin-left:121.5pt;margin-top:20.25pt;width:349.05pt;height:21.25pt;z-index:5;visibility:visible;mso-wrap-style:square;mso-wrap-distance-left:0;mso-wrap-distance-top:0;mso-wrap-distance-right:0;mso-wrap-distance-bottom:0;mso-position-horizontal:absolute;mso-position-horizontal-relative:text;mso-position-vertical:absolute;mso-position-vertical-relative:text;v-text-anchor:top" o:gfxdata="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" o:allowincell="f" filled="f" stroked="f" strokeweight="0">
+              <v:rect w14:anchorId="3DE328B3" id="Rectangle 61" o:spid="_x0000_s1029" style="position:absolute;margin-left:121.5pt;margin-top:20.25pt;width:349.05pt;height:21.25pt;z-index:5;visibility:visible;mso-wrap-style:square;mso-wrap-distance-left:0;mso-wrap-distance-top:0;mso-wrap-distance-right:0;mso-wrap-distance-bottom:0;mso-position-horizontal:absolute;mso-position-horizontal-relative:text;mso-position-vertical:absolute;mso-position-vertical-relative:text;v-text-anchor:top" o:gfxdata="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" o:allowincell="f" filled="f" stroked="f" strokeweight="0">
                 <v:textbox inset="0,0,0,0">
                   <w:txbxContent>
                     <w:p>
@@ -836,7 +806,6 @@
                                 <w:color w:val="5C666C"/>
                                 <w:sz w:val="30"/>
                                 <w:szCs w:val="30"/>
-                                <w:lang w:val="en-US"/>
                               </w:rPr>
                             </w:pPr>
                             <w:r>
@@ -845,7 +814,6 @@
                                 <w:color w:val="5C666C"/>
                                 <w:sz w:val="30"/>
                                 <w:szCs w:val="30"/>
-                                <w:lang w:val="en-US"/>
                               </w:rPr>
                               <w:t>Inês Rocha, number: 20220052</w:t>
                             </w:r>
@@ -970,7 +938,7 @@
           </mc:Choice>
           <mc:Fallback>
             <w:pict>
-              <v:rect w14:anchorId="7EFF45F5" id="Rectangle 60" o:spid="_x0000_s1030" style="position:absolute;margin-left:125.2pt;margin-top:-8.15pt;width:349.05pt;height:144.7pt;z-index:4;visibility:visible;mso-wrap-style:square;mso-wrap-distance-left:0;mso-wrap-distance-top:0;mso-wrap-distance-right:0;mso-wrap-distance-bottom:0;mso-position-horizontal:absolute;mso-position-horizontal-relative:text;mso-position-vertical:absolute;mso-position-vertical-relative:text;v-text-anchor:top" o:gfxdata="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" o:allowincell="f" filled="f" stroked="f" strokeweight="0">
+              <v:rect w14:anchorId="7EFF45F5" id="Rectangle 60" o:spid="_x0000_s1030" style="position:absolute;margin-left:125.2pt;margin-top:-8.15pt;width:349.05pt;height:144.7pt;z-index:4;visibility:visible;mso-wrap-style:square;mso-wrap-distance-left:0;mso-wrap-distance-top:0;mso-wrap-distance-right:0;mso-wrap-distance-bottom:0;mso-position-horizontal:absolute;mso-position-horizontal-relative:text;mso-position-vertical:absolute;mso-position-vertical-relative:text;v-text-anchor:top" o:gfxdata="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" o:allowincell="f" filled="f" stroked="f" strokeweight="0">
                 <v:textbox inset="0,0,0,0">
                   <w:txbxContent>
                     <w:p>
@@ -981,7 +949,6 @@
                           <w:color w:val="5C666C"/>
                           <w:sz w:val="30"/>
                           <w:szCs w:val="30"/>
-                          <w:lang w:val="en-US"/>
                         </w:rPr>
                       </w:pPr>
                       <w:r>
@@ -990,7 +957,6 @@
                           <w:color w:val="5C666C"/>
                           <w:sz w:val="30"/>
                           <w:szCs w:val="30"/>
-                          <w:lang w:val="en-US"/>
                         </w:rPr>
                         <w:t>Inês Rocha, number: 20220052</w:t>
                       </w:r>
@@ -1255,7 +1221,7 @@
           </mc:Choice>
           <mc:Fallback>
             <w:pict>
-              <v:rect w14:anchorId="02B281C4" id="Rectangle 58" o:spid="_x0000_s1031" style="position:absolute;margin-left:125.15pt;margin-top:19.9pt;width:349.05pt;height:55.75pt;z-index:6;visibility:visible;mso-wrap-style:square;mso-wrap-distance-left:0;mso-wrap-distance-top:0;mso-wrap-distance-right:0;mso-wrap-distance-bottom:0;mso-position-horizontal:absolute;mso-position-horizontal-relative:text;mso-position-vertical:absolute;mso-position-vertical-relative:text;v-text-anchor:top" o:gfxdata="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" o:allowincell="f" filled="f" stroked="f" strokeweight="0">
+              <v:rect w14:anchorId="02B281C4" id="Rectangle 58" o:spid="_x0000_s1031" style="position:absolute;margin-left:125.15pt;margin-top:19.9pt;width:349.05pt;height:55.75pt;z-index:6;visibility:visible;mso-wrap-style:square;mso-wrap-distance-left:0;mso-wrap-distance-top:0;mso-wrap-distance-right:0;mso-wrap-distance-bottom:0;mso-position-horizontal:absolute;mso-position-horizontal-relative:text;mso-position-vertical:absolute;mso-position-vertical-relative:text;v-text-anchor:top" o:gfxdata="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" o:allowincell="f" filled="f" stroked="f" strokeweight="0">
                 <v:textbox inset="0,0,0,0">
                   <w:txbxContent>
                     <w:p>
@@ -1381,7 +1347,7 @@
       <w:sdtContent>
         <w:p>
           <w:pPr>
-            <w:pStyle w:val="ndice1"/>
+            <w:pStyle w:val="TOC1"/>
             <w:tabs>
               <w:tab w:val="clear" w:pos="284"/>
               <w:tab w:val="clear" w:pos="8493"/>
@@ -1424,7 +1390,7 @@
         </w:p>
         <w:p>
           <w:pPr>
-            <w:pStyle w:val="ndice2"/>
+            <w:pStyle w:val="TOC2"/>
             <w:tabs>
               <w:tab w:val="clear" w:pos="709"/>
               <w:tab w:val="clear" w:pos="8493"/>
@@ -1451,7 +1417,7 @@
         </w:p>
         <w:p>
           <w:pPr>
-            <w:pStyle w:val="ndice3"/>
+            <w:pStyle w:val="TOC3"/>
             <w:tabs>
               <w:tab w:val="clear" w:pos="1134"/>
               <w:tab w:val="clear" w:pos="8493"/>
@@ -1478,7 +1444,7 @@
         </w:p>
         <w:p>
           <w:pPr>
-            <w:pStyle w:val="ndice1"/>
+            <w:pStyle w:val="TOC1"/>
             <w:tabs>
               <w:tab w:val="clear" w:pos="284"/>
               <w:tab w:val="clear" w:pos="8493"/>
@@ -1505,7 +1471,7 @@
         </w:p>
         <w:p>
           <w:pPr>
-            <w:pStyle w:val="ndice2"/>
+            <w:pStyle w:val="TOC2"/>
             <w:tabs>
               <w:tab w:val="clear" w:pos="709"/>
               <w:tab w:val="clear" w:pos="8493"/>
@@ -1532,7 +1498,7 @@
         </w:p>
         <w:p>
           <w:pPr>
-            <w:pStyle w:val="ndice3"/>
+            <w:pStyle w:val="TOC3"/>
             <w:tabs>
               <w:tab w:val="clear" w:pos="1134"/>
               <w:tab w:val="clear" w:pos="8493"/>
@@ -1559,7 +1525,7 @@
         </w:p>
         <w:p>
           <w:pPr>
-            <w:pStyle w:val="ndice1"/>
+            <w:pStyle w:val="TOC1"/>
             <w:tabs>
               <w:tab w:val="clear" w:pos="284"/>
               <w:tab w:val="clear" w:pos="8493"/>
@@ -1586,7 +1552,7 @@
         </w:p>
         <w:p>
           <w:pPr>
-            <w:pStyle w:val="ndice1"/>
+            <w:pStyle w:val="TOC1"/>
             <w:tabs>
               <w:tab w:val="clear" w:pos="284"/>
               <w:tab w:val="clear" w:pos="8493"/>
@@ -1621,7 +1587,7 @@
     </w:sdt>
     <w:p>
       <w:pPr>
-        <w:pStyle w:val="Ttulo1"/>
+        <w:pStyle w:val="Heading1"/>
       </w:pPr>
       <w:bookmarkStart w:id="0" w:name="__RefHeading___Toc676_2817185137"/>
       <w:bookmarkStart w:id="1" w:name="_Toc412186523"/>
@@ -1651,7 +1617,11 @@
     </w:p>
     <w:p>
       <w:pPr>
-        <w:pStyle w:val="Ttulo2"/>
+        <w:pStyle w:val="Heading2"/>
+        <w:rPr>
+          <w:sz w:val="28"/>
+          <w:szCs w:val="28"/>
+        </w:rPr>
       </w:pPr>
       <w:bookmarkStart w:id="9" w:name="__RefHeading___Toc678_2817185137"/>
       <w:bookmarkEnd w:id="9"/>
@@ -1660,12 +1630,54 @@
           <w:sz w:val="28"/>
           <w:szCs w:val="28"/>
         </w:rPr>
-        <w:t>Title 1.1</w:t>
-      </w:r>
-    </w:p>
-    <w:p>
-      <w:pPr>
-        <w:pStyle w:val="Ttulo3"/>
+        <w:t>Introduction</w:t>
+      </w:r>
+    </w:p>
+    <w:p>
+      <w:pPr>
+        <w:jc w:val="both"/>
+        <w:rPr>
+          <w:lang w:val="en-US" w:eastAsia="pt-PT"/>
+        </w:rPr>
+      </w:pPr>
+      <w:r>
+        <w:rPr>
+          <w:lang w:val="en-US" w:eastAsia="pt-PT"/>
+        </w:rPr>
+        <w:t>In today's competitive business environment, it is essential for organizations to understand their customers in order to effectively meet their needs and drive growth. One way to achieve this understanding is through market segmentation, the process of identifying groups of customers with similar characteristics and behaviors. By understanding the differences between these segments, organizations can make more informed strategic decisions about opportunities, product definition, positioning, promotions, pricing, and target marketing.</w:t>
+      </w:r>
+    </w:p>
+    <w:p>
+      <w:pPr>
+        <w:jc w:val="both"/>
+        <w:rPr>
+          <w:lang w:val="en-US" w:eastAsia="pt-PT"/>
+        </w:rPr>
+      </w:pPr>
+      <w:r>
+        <w:rPr>
+          <w:lang w:val="en-US" w:eastAsia="pt-PT"/>
+        </w:rPr>
+        <w:t>Clustering is a powerful data mining technique that can be used to identify and understand customer segments. It involves grouping similar data points together into clusters, based on their characteristics and behaviors. In this report, we will apply clustering techniques to the customer database of A2Z Insurance, a Portuguese insurance company, in order to identify and understand the different segments within the customer base. Our goal is to not only understand the demographics and value of each segment, but also to identify opportunities for targeted marketing and cross-selling of insurance products.</w:t>
+      </w:r>
+    </w:p>
+    <w:p>
+      <w:pPr>
+        <w:jc w:val="both"/>
+        <w:rPr>
+          <w:lang w:val="en-US" w:eastAsia="pt-PT"/>
+        </w:rPr>
+      </w:pPr>
+      <w:r>
+        <w:rPr>
+          <w:lang w:val="en-US" w:eastAsia="pt-PT"/>
+        </w:rPr>
+        <w:t>A2Z Insurance has provided us with a sample of 10,290 customers from its active database, along with data on their characteristics and behaviors. Our analysis will involve cleaning and preprocessing the data, selecting appropriate clustering algorithms, and evaluating the resulting clusters to determine their relevance and value to the organization. By using data-driven approaches to market segmentation, A2Z can better serve its existing customers and improve its targeting of prospective customers.</w:t>
+      </w:r>
+    </w:p>
+    <w:p>
+      <w:pPr>
+        <w:pStyle w:val="Heading3"/>
       </w:pPr>
       <w:bookmarkStart w:id="10" w:name="__RefHeading___Toc680_2817185137"/>
       <w:bookmarkEnd w:id="10"/>
@@ -1768,7 +1780,7 @@
     </w:p>
     <w:p>
       <w:pPr>
-        <w:pStyle w:val="Ttulo1"/>
+        <w:pStyle w:val="Heading1"/>
       </w:pPr>
       <w:bookmarkStart w:id="12" w:name="__RefHeading___Toc682_2817185137"/>
       <w:bookmarkEnd w:id="12"/>
@@ -1779,7 +1791,7 @@
     </w:p>
     <w:p>
       <w:pPr>
-        <w:pStyle w:val="Ttulo2"/>
+        <w:pStyle w:val="Heading2"/>
         <w:ind w:left="426" w:hanging="432"/>
       </w:pPr>
       <w:bookmarkStart w:id="13" w:name="__RefHeading___Toc684_2817185137"/>
@@ -1869,7 +1881,7 @@
     </w:p>
     <w:p>
       <w:pPr>
-        <w:pStyle w:val="Legenda"/>
+        <w:pStyle w:val="Caption"/>
         <w:rPr>
           <w:color w:val="auto"/>
           <w:lang w:val="en-US"/>
@@ -2243,7 +2255,7 @@
     </w:tbl>
     <w:p>
       <w:pPr>
-        <w:pStyle w:val="Legenda"/>
+        <w:pStyle w:val="Caption"/>
         <w:rPr>
           <w:color w:val="auto"/>
           <w:lang w:val="en-US"/>
@@ -2391,7 +2403,7 @@
     </w:p>
     <w:p>
       <w:pPr>
-        <w:pStyle w:val="Ttulo3"/>
+        <w:pStyle w:val="Heading3"/>
         <w:rPr>
           <w:lang w:val="en-US"/>
         </w:rPr>
@@ -2555,7 +2567,7 @@
     </w:p>
     <w:p>
       <w:pPr>
-        <w:pStyle w:val="Ttulo4"/>
+        <w:pStyle w:val="Heading4"/>
       </w:pPr>
       <w:proofErr w:type="spellStart"/>
       <w:r>
@@ -2665,7 +2677,7 @@
     </w:p>
     <w:p>
       <w:pPr>
-        <w:pStyle w:val="Ttulo1"/>
+        <w:pStyle w:val="Heading1"/>
       </w:pPr>
       <w:bookmarkStart w:id="27" w:name="__RefHeading___Toc688_2817185137"/>
       <w:bookmarkStart w:id="28" w:name="_Toc22752396"/>
@@ -2709,7 +2721,7 @@
     </w:p>
     <w:p>
       <w:pPr>
-        <w:pStyle w:val="Ttulo1"/>
+        <w:pStyle w:val="Heading1"/>
       </w:pPr>
       <w:bookmarkStart w:id="29" w:name="__RefHeading___Toc690_2817185137"/>
       <w:bookmarkEnd w:id="29"/>
@@ -2760,7 +2772,7 @@
 <w:ftr xmlns:wpc="http://schemas.microsoft.com/office/word/2010/wordprocessingCanvas" xmlns:cx="http://schemas.microsoft.com/office/drawing/2014/chartex" xmlns:cx1="http://schemas.microsoft.com/office/drawing/2015/9/8/chartex" xmlns:cx2="http://schemas.microsoft.com/office/drawing/2015/10/21/chartex" xmlns:cx3="http://schemas.microsoft.com/office/drawing/2016/5/9/chartex" xmlns:cx4="http://schemas.microsoft.com/office/drawing/2016/5/10/chartex" xmlns:cx5="http://schemas.microsoft.com/office/drawing/2016/5/11/chartex" xmlns:cx6="http://schemas.microsoft.com/office/drawing/2016/5/12/chartex" xmlns:cx7="http://schemas.microsoft.com/office/drawing/2016/5/13/chartex" xmlns:cx8="http://schemas.microsoft.com/office/drawing/2016/5/14/chartex" xmlns:mc="http://schemas.openxmlformats.org/markup-compatibility/2006" xmlns:aink="http://schemas.microsoft.com/office/drawing/2016/ink" xmlns:am3d="http://schemas.microsoft.com/office/drawing/2017/model3d" xmlns:o="urn:schemas-microsoft-com:office:office" xmlns:oel="http://schemas.microsoft.com/office/2019/extlst" xmlns:r="http://schemas.openxmlformats.org/officeDocument/2006/relationships" xmlns:m="http://schemas.openxmlformats.org/officeDocument/2006/math" xmlns:v="urn:schemas-microsoft-com:vml" xmlns:wp14="http://schemas.microsoft.com/office/word/2010/wordprocessingDrawing" xmlns:wp="http://schemas.openxmlformats.org/drawingml/2006/wordprocessingDrawing" xmlns:w10="urn:schemas-microsoft-com:office:word" xmlns:w="http://schemas.openxmlformats.org/wordprocessingml/2006/main" xmlns:w14="http://schemas.microsoft.com/office/word/2010/wordml" xmlns:w15="http://schemas.microsoft.com/office/word/2012/wordml" xmlns:w16cex="http://schemas.microsoft.com/office/word/2018/wordml/cex" xmlns:w16cid="http://schemas.microsoft.com/office/word/2016/wordml/cid" xmlns:w16="http://schemas.microsoft.com/office/word/2018/wordml" xmlns:w16sdtdh="http://schemas.microsoft.com/office/word/2020/wordml/sdtdatahash" xmlns:w16se="http://schemas.microsoft.com/office/word/2015/wordml/symex" xmlns:wpg="http://schemas.microsoft.com/office/word/2010/wordprocessingGroup" xmlns:wpi="http://schemas.microsoft.com/office/word/2010/wordprocessingInk" xmlns:wne="http://schemas.microsoft.com/office/word/2006/wordml" xmlns:wps="http://schemas.microsoft.com/office/word/2010/wordprocessingShape" mc:Ignorable="w14 w15 w16se w16cid w16 w16cex w16sdtdh wp14">
   <w:p>
     <w:pPr>
-      <w:pStyle w:val="Rodap"/>
+      <w:pStyle w:val="Footer"/>
       <w:jc w:val="right"/>
     </w:pPr>
     <w:r>
@@ -2781,7 +2793,7 @@
   </w:p>
   <w:p>
     <w:pPr>
-      <w:pStyle w:val="Cabealho"/>
+      <w:pStyle w:val="Header"/>
       <w:jc w:val="right"/>
       <w:rPr>
         <w:color w:val="5C666C"/>
@@ -2821,7 +2833,7 @@
   <w:footnote w:id="1">
     <w:p>
       <w:pPr>
-        <w:pStyle w:val="Textodenotaderodap"/>
+        <w:pStyle w:val="FootnoteText"/>
         <w:rPr>
           <w:lang w:val="pt-BR"/>
         </w:rPr>
@@ -2838,53 +2850,12 @@
         </w:rPr>
         <w:t xml:space="preserve"> </w:t>
       </w:r>
-      <w:proofErr w:type="spellStart"/>
       <w:r>
         <w:rPr>
           <w:color w:val="5C666C"/>
           <w:lang w:val="pt-BR"/>
         </w:rPr>
-        <w:t>Example</w:t>
-      </w:r>
-      <w:proofErr w:type="spellEnd"/>
-      <w:r>
-        <w:rPr>
-          <w:color w:val="5C666C"/>
-          <w:lang w:val="pt-BR"/>
-        </w:rPr>
-        <w:t xml:space="preserve"> </w:t>
-      </w:r>
-      <w:proofErr w:type="spellStart"/>
-      <w:r>
-        <w:rPr>
-          <w:color w:val="5C666C"/>
-          <w:lang w:val="pt-BR"/>
-        </w:rPr>
-        <w:t>of</w:t>
-      </w:r>
-      <w:proofErr w:type="spellEnd"/>
-      <w:r>
-        <w:rPr>
-          <w:color w:val="5C666C"/>
-          <w:lang w:val="pt-BR"/>
-        </w:rPr>
-        <w:t xml:space="preserve"> a </w:t>
-      </w:r>
-      <w:proofErr w:type="spellStart"/>
-      <w:r>
-        <w:rPr>
-          <w:color w:val="5C666C"/>
-          <w:lang w:val="pt-BR"/>
-        </w:rPr>
-        <w:t>footnote</w:t>
-      </w:r>
-      <w:proofErr w:type="spellEnd"/>
-      <w:r>
-        <w:rPr>
-          <w:color w:val="5C666C"/>
-          <w:lang w:val="pt-BR"/>
-        </w:rPr>
-        <w:t>.</w:t>
+        <w:t>Example of a footnote.</w:t>
       </w:r>
     </w:p>
   </w:footnote>
@@ -3014,7 +2985,7 @@
     <w:lvl w:ilvl="0">
       <w:start w:val="1"/>
       <w:numFmt w:val="decimal"/>
-      <w:pStyle w:val="Ttulo1"/>
+      <w:pStyle w:val="Heading1"/>
       <w:lvlText w:val="%1."/>
       <w:lvlJc w:val="left"/>
       <w:pPr>
@@ -3027,7 +2998,7 @@
     <w:lvl w:ilvl="1">
       <w:start w:val="1"/>
       <w:numFmt w:val="decimal"/>
-      <w:pStyle w:val="Ttulo2"/>
+      <w:pStyle w:val="Heading2"/>
       <w:lvlText w:val="%1.%2."/>
       <w:lvlJc w:val="left"/>
       <w:pPr>
@@ -3040,7 +3011,7 @@
     <w:lvl w:ilvl="2">
       <w:start w:val="1"/>
       <w:numFmt w:val="decimal"/>
-      <w:pStyle w:val="Ttulo3"/>
+      <w:pStyle w:val="Heading3"/>
       <w:lvlText w:val="%1.%2.%3."/>
       <w:lvlJc w:val="left"/>
       <w:pPr>
@@ -3053,7 +3024,7 @@
     <w:lvl w:ilvl="3">
       <w:start w:val="1"/>
       <w:numFmt w:val="decimal"/>
-      <w:pStyle w:val="Ttulo4"/>
+      <w:pStyle w:val="Heading4"/>
       <w:lvlText w:val="%1.%2.%3.%4."/>
       <w:lvlJc w:val="left"/>
       <w:pPr>
@@ -3066,7 +3037,7 @@
     <w:lvl w:ilvl="4">
       <w:start w:val="1"/>
       <w:numFmt w:val="none"/>
-      <w:pStyle w:val="Ttulo5"/>
+      <w:pStyle w:val="Heading5"/>
       <w:suff w:val="nothing"/>
       <w:lvlText w:val=""/>
       <w:lvlJc w:val="left"/>
@@ -3080,7 +3051,7 @@
     <w:lvl w:ilvl="5">
       <w:start w:val="1"/>
       <w:numFmt w:val="none"/>
-      <w:pStyle w:val="Ttulo6"/>
+      <w:pStyle w:val="Heading6"/>
       <w:suff w:val="nothing"/>
       <w:lvlText w:val=""/>
       <w:lvlJc w:val="left"/>
@@ -3094,7 +3065,7 @@
     <w:lvl w:ilvl="6">
       <w:start w:val="1"/>
       <w:numFmt w:val="none"/>
-      <w:pStyle w:val="Ttulo7"/>
+      <w:pStyle w:val="Heading7"/>
       <w:suff w:val="nothing"/>
       <w:lvlText w:val=""/>
       <w:lvlJc w:val="left"/>
@@ -3108,7 +3079,7 @@
     <w:lvl w:ilvl="7">
       <w:start w:val="1"/>
       <w:numFmt w:val="none"/>
-      <w:pStyle w:val="Ttulo8"/>
+      <w:pStyle w:val="Heading8"/>
       <w:suff w:val="nothing"/>
       <w:lvlText w:val=""/>
       <w:lvlJc w:val="left"/>
@@ -3669,11 +3640,11 @@
       <w:lang w:eastAsia="en-US"/>
     </w:rPr>
   </w:style>
-  <w:style w:type="paragraph" w:styleId="Ttulo1">
+  <w:style w:type="paragraph" w:styleId="Heading1">
     <w:name w:val="heading 1"/>
     <w:basedOn w:val="Normal"/>
     <w:next w:val="Normal"/>
-    <w:link w:val="Ttulo1Carter"/>
+    <w:link w:val="Heading1Char"/>
     <w:autoRedefine/>
     <w:uiPriority w:val="9"/>
     <w:qFormat/>
@@ -3698,11 +3669,11 @@
       <w:lang w:val="en-US" w:eastAsia="pt-PT"/>
     </w:rPr>
   </w:style>
-  <w:style w:type="paragraph" w:styleId="Ttulo2">
+  <w:style w:type="paragraph" w:styleId="Heading2">
     <w:name w:val="heading 2"/>
     <w:basedOn w:val="Normal"/>
     <w:next w:val="Normal"/>
-    <w:link w:val="Ttulo2Carter"/>
+    <w:link w:val="Heading2Char"/>
     <w:autoRedefine/>
     <w:uiPriority w:val="9"/>
     <w:unhideWhenUsed/>
@@ -3729,11 +3700,11 @@
       <w:lang w:val="en-US" w:eastAsia="pt-PT"/>
     </w:rPr>
   </w:style>
-  <w:style w:type="paragraph" w:styleId="Ttulo3">
+  <w:style w:type="paragraph" w:styleId="Heading3">
     <w:name w:val="heading 3"/>
     <w:basedOn w:val="Normal"/>
     <w:next w:val="Normal"/>
-    <w:link w:val="Ttulo3Carter"/>
+    <w:link w:val="Heading3Char"/>
     <w:uiPriority w:val="9"/>
     <w:unhideWhenUsed/>
     <w:qFormat/>
@@ -3759,11 +3730,11 @@
       <w:lang w:eastAsia="pt-PT"/>
     </w:rPr>
   </w:style>
-  <w:style w:type="paragraph" w:styleId="Ttulo4">
+  <w:style w:type="paragraph" w:styleId="Heading4">
     <w:name w:val="heading 4"/>
     <w:basedOn w:val="Normal"/>
     <w:next w:val="Normal"/>
-    <w:link w:val="Ttulo4Carter"/>
+    <w:link w:val="Heading4Char"/>
     <w:uiPriority w:val="9"/>
     <w:unhideWhenUsed/>
     <w:qFormat/>
@@ -3790,10 +3761,10 @@
       <w:lang w:eastAsia="pt-PT"/>
     </w:rPr>
   </w:style>
-  <w:style w:type="paragraph" w:styleId="Ttulo5">
+  <w:style w:type="paragraph" w:styleId="Heading5">
     <w:name w:val="heading 5"/>
     <w:basedOn w:val="Heading"/>
-    <w:next w:val="Corpodetexto"/>
+    <w:next w:val="BodyText"/>
     <w:qFormat/>
     <w:pPr>
       <w:numPr>
@@ -3810,10 +3781,10 @@
       <w:szCs w:val="24"/>
     </w:rPr>
   </w:style>
-  <w:style w:type="paragraph" w:styleId="Ttulo6">
+  <w:style w:type="paragraph" w:styleId="Heading6">
     <w:name w:val="heading 6"/>
     <w:basedOn w:val="Heading"/>
-    <w:next w:val="Corpodetexto"/>
+    <w:next w:val="BodyText"/>
     <w:qFormat/>
     <w:pPr>
       <w:numPr>
@@ -3832,10 +3803,10 @@
       <w:szCs w:val="24"/>
     </w:rPr>
   </w:style>
-  <w:style w:type="paragraph" w:styleId="Ttulo7">
+  <w:style w:type="paragraph" w:styleId="Heading7">
     <w:name w:val="heading 7"/>
     <w:basedOn w:val="Heading"/>
-    <w:next w:val="Corpodetexto"/>
+    <w:next w:val="BodyText"/>
     <w:qFormat/>
     <w:pPr>
       <w:numPr>
@@ -3852,10 +3823,10 @@
       <w:szCs w:val="22"/>
     </w:rPr>
   </w:style>
-  <w:style w:type="paragraph" w:styleId="Ttulo8">
+  <w:style w:type="paragraph" w:styleId="Heading8">
     <w:name w:val="heading 8"/>
     <w:basedOn w:val="Heading"/>
-    <w:next w:val="Corpodetexto"/>
+    <w:next w:val="BodyText"/>
     <w:qFormat/>
     <w:pPr>
       <w:numPr>
@@ -3874,13 +3845,13 @@
       <w:szCs w:val="22"/>
     </w:rPr>
   </w:style>
-  <w:style w:type="character" w:default="1" w:styleId="Tipodeletrapredefinidodopargrafo">
+  <w:style w:type="character" w:default="1" w:styleId="DefaultParagraphFont">
     <w:name w:val="Default Paragraph Font"/>
     <w:uiPriority w:val="1"/>
     <w:semiHidden/>
     <w:unhideWhenUsed/>
   </w:style>
-  <w:style w:type="table" w:default="1" w:styleId="Tabelanormal">
+  <w:style w:type="table" w:default="1" w:styleId="TableNormal">
     <w:name w:val="Normal Table"/>
     <w:uiPriority w:val="99"/>
     <w:semiHidden/>
@@ -3895,15 +3866,15 @@
       </w:tblCellMar>
     </w:tblPr>
   </w:style>
-  <w:style w:type="numbering" w:default="1" w:styleId="Semlista">
+  <w:style w:type="numbering" w:default="1" w:styleId="NoList">
     <w:name w:val="No List"/>
     <w:uiPriority w:val="99"/>
     <w:semiHidden/>
     <w:unhideWhenUsed/>
   </w:style>
-  <w:style w:type="character" w:customStyle="1" w:styleId="Ttulo1Carter">
-    <w:name w:val="Título 1 Caráter"/>
-    <w:link w:val="Ttulo1"/>
+  <w:style w:type="character" w:customStyle="1" w:styleId="Heading1Char">
+    <w:name w:val="Heading 1 Char"/>
+    <w:link w:val="Heading1"/>
     <w:uiPriority w:val="9"/>
     <w:qFormat/>
     <w:rsid w:val="003270ED"/>
@@ -3918,9 +3889,9 @@
       <w:lang w:val="en-US"/>
     </w:rPr>
   </w:style>
-  <w:style w:type="character" w:customStyle="1" w:styleId="Ttulo2Carter">
-    <w:name w:val="Título 2 Caráter"/>
-    <w:link w:val="Ttulo2"/>
+  <w:style w:type="character" w:customStyle="1" w:styleId="Heading2Char">
+    <w:name w:val="Heading 2 Char"/>
+    <w:link w:val="Heading2"/>
     <w:uiPriority w:val="9"/>
     <w:qFormat/>
     <w:rsid w:val="0096712F"/>
@@ -3935,9 +3906,9 @@
       <w:lang w:val="en-US"/>
     </w:rPr>
   </w:style>
-  <w:style w:type="character" w:customStyle="1" w:styleId="Ttulo3Carter">
-    <w:name w:val="Título 3 Caráter"/>
-    <w:link w:val="Ttulo3"/>
+  <w:style w:type="character" w:customStyle="1" w:styleId="Heading3Char">
+    <w:name w:val="Heading 3 Char"/>
+    <w:link w:val="Heading3"/>
     <w:uiPriority w:val="9"/>
     <w:qFormat/>
     <w:rsid w:val="00940100"/>
@@ -3950,9 +3921,9 @@
       <w:lang w:eastAsia="pt-PT"/>
     </w:rPr>
   </w:style>
-  <w:style w:type="character" w:customStyle="1" w:styleId="Ttulo4Carter">
-    <w:name w:val="Título 4 Caráter"/>
-    <w:link w:val="Ttulo4"/>
+  <w:style w:type="character" w:customStyle="1" w:styleId="Heading4Char">
+    <w:name w:val="Heading 4 Char"/>
+    <w:link w:val="Heading4"/>
     <w:uiPriority w:val="9"/>
     <w:qFormat/>
     <w:rsid w:val="00CF2137"/>
@@ -3965,25 +3936,25 @@
       <w:szCs w:val="26"/>
     </w:rPr>
   </w:style>
-  <w:style w:type="character" w:customStyle="1" w:styleId="CabealhoCarter">
-    <w:name w:val="Cabeçalho Caráter"/>
-    <w:basedOn w:val="Tipodeletrapredefinidodopargrafo"/>
-    <w:link w:val="Cabealho"/>
+  <w:style w:type="character" w:customStyle="1" w:styleId="HeaderChar">
+    <w:name w:val="Header Char"/>
+    <w:basedOn w:val="DefaultParagraphFont"/>
+    <w:link w:val="Header"/>
     <w:uiPriority w:val="99"/>
     <w:qFormat/>
     <w:rsid w:val="00940100"/>
   </w:style>
-  <w:style w:type="character" w:customStyle="1" w:styleId="RodapCarter">
-    <w:name w:val="Rodapé Caráter"/>
-    <w:basedOn w:val="Tipodeletrapredefinidodopargrafo"/>
-    <w:link w:val="Rodap"/>
+  <w:style w:type="character" w:customStyle="1" w:styleId="FooterChar">
+    <w:name w:val="Footer Char"/>
+    <w:basedOn w:val="DefaultParagraphFont"/>
+    <w:link w:val="Footer"/>
     <w:uiPriority w:val="99"/>
     <w:qFormat/>
     <w:rsid w:val="00940100"/>
   </w:style>
-  <w:style w:type="character" w:customStyle="1" w:styleId="TextodenotaderodapCarter">
-    <w:name w:val="Texto de nota de rodapé Caráter"/>
-    <w:link w:val="Textodenotaderodap"/>
+  <w:style w:type="character" w:customStyle="1" w:styleId="FootnoteTextChar">
+    <w:name w:val="Footnote Text Char"/>
+    <w:link w:val="FootnoteText"/>
     <w:uiPriority w:val="99"/>
     <w:qFormat/>
     <w:rsid w:val="00940100"/>
@@ -4010,7 +3981,7 @@
       <w:vertAlign w:val="superscript"/>
     </w:rPr>
   </w:style>
-  <w:style w:type="character" w:styleId="Hiperligao">
+  <w:style w:type="character" w:styleId="Hyperlink">
     <w:name w:val="Hyperlink"/>
     <w:uiPriority w:val="99"/>
     <w:unhideWhenUsed/>
@@ -4037,7 +4008,7 @@
   <w:style w:type="paragraph" w:customStyle="1" w:styleId="Heading">
     <w:name w:val="Heading"/>
     <w:basedOn w:val="Normal"/>
-    <w:next w:val="Corpodetexto"/>
+    <w:next w:val="BodyText"/>
     <w:qFormat/>
     <w:pPr>
       <w:keepNext/>
@@ -4049,21 +4020,21 @@
       <w:szCs w:val="28"/>
     </w:rPr>
   </w:style>
-  <w:style w:type="paragraph" w:styleId="Corpodetexto">
+  <w:style w:type="paragraph" w:styleId="BodyText">
     <w:name w:val="Body Text"/>
     <w:basedOn w:val="Normal"/>
     <w:pPr>
       <w:spacing w:after="140"/>
     </w:pPr>
   </w:style>
-  <w:style w:type="paragraph" w:styleId="Lista">
+  <w:style w:type="paragraph" w:styleId="List">
     <w:name w:val="List"/>
-    <w:basedOn w:val="Corpodetexto"/>
+    <w:basedOn w:val="BodyText"/>
     <w:rPr>
       <w:rFonts w:cs="FreeSans"/>
     </w:rPr>
   </w:style>
-  <w:style w:type="paragraph" w:styleId="Legenda">
+  <w:style w:type="paragraph" w:styleId="Caption">
     <w:name w:val="caption"/>
     <w:basedOn w:val="Normal"/>
     <w:next w:val="Normal"/>
@@ -4134,10 +4105,10 @@
     <w:basedOn w:val="Normal"/>
     <w:qFormat/>
   </w:style>
-  <w:style w:type="paragraph" w:styleId="Cabealho">
+  <w:style w:type="paragraph" w:styleId="Header">
     <w:name w:val="header"/>
     <w:basedOn w:val="Normal"/>
-    <w:link w:val="CabealhoCarter"/>
+    <w:link w:val="HeaderChar"/>
     <w:uiPriority w:val="99"/>
     <w:unhideWhenUsed/>
     <w:rsid w:val="00940100"/>
@@ -4149,10 +4120,10 @@
       <w:spacing w:after="0" w:line="240" w:lineRule="auto"/>
     </w:pPr>
   </w:style>
-  <w:style w:type="paragraph" w:styleId="Rodap">
+  <w:style w:type="paragraph" w:styleId="Footer">
     <w:name w:val="footer"/>
     <w:basedOn w:val="Normal"/>
-    <w:link w:val="RodapCarter"/>
+    <w:link w:val="FooterChar"/>
     <w:uiPriority w:val="99"/>
     <w:unhideWhenUsed/>
     <w:rsid w:val="00940100"/>
@@ -4180,7 +4151,7 @@
       <w:lang w:eastAsia="pt-PT"/>
     </w:rPr>
   </w:style>
-  <w:style w:type="paragraph" w:styleId="ndice1">
+  <w:style w:type="paragraph" w:styleId="TOC1">
     <w:name w:val="toc 1"/>
     <w:basedOn w:val="Normal"/>
     <w:next w:val="Normal"/>
@@ -4203,7 +4174,7 @@
       <w:lang w:eastAsia="pt-PT"/>
     </w:rPr>
   </w:style>
-  <w:style w:type="paragraph" w:styleId="ndice2">
+  <w:style w:type="paragraph" w:styleId="TOC2">
     <w:name w:val="toc 2"/>
     <w:basedOn w:val="Normal"/>
     <w:next w:val="Normal"/>
@@ -4227,7 +4198,7 @@
       <w:lang w:eastAsia="pt-PT"/>
     </w:rPr>
   </w:style>
-  <w:style w:type="paragraph" w:styleId="ndice3">
+  <w:style w:type="paragraph" w:styleId="TOC3">
     <w:name w:val="toc 3"/>
     <w:basedOn w:val="Normal"/>
     <w:next w:val="Normal"/>
@@ -4251,7 +4222,7 @@
       <w:lang w:eastAsia="pt-PT"/>
     </w:rPr>
   </w:style>
-  <w:style w:type="paragraph" w:styleId="ndicedeilustraes">
+  <w:style w:type="paragraph" w:styleId="TableofFigures">
     <w:name w:val="table of figures"/>
     <w:basedOn w:val="Normal"/>
     <w:next w:val="Normal"/>
@@ -4271,10 +4242,10 @@
       <w:lang w:eastAsia="pt-PT"/>
     </w:rPr>
   </w:style>
-  <w:style w:type="paragraph" w:styleId="Textodenotaderodap">
+  <w:style w:type="paragraph" w:styleId="FootnoteText">
     <w:name w:val="footnote text"/>
     <w:basedOn w:val="Normal"/>
-    <w:link w:val="TextodenotaderodapCarter"/>
+    <w:link w:val="FootnoteTextChar"/>
     <w:uiPriority w:val="99"/>
     <w:unhideWhenUsed/>
     <w:rsid w:val="00940100"/>
@@ -4308,7 +4279,7 @@
   </w:style>
   <w:style w:type="paragraph" w:customStyle="1" w:styleId="Lista1">
     <w:name w:val="Lista1"/>
-    <w:basedOn w:val="PargrafodaLista"/>
+    <w:basedOn w:val="ListParagraph"/>
     <w:qFormat/>
     <w:rsid w:val="00940100"/>
     <w:pPr>
@@ -4331,7 +4302,7 @@
   </w:style>
   <w:style w:type="paragraph" w:customStyle="1" w:styleId="Listanumerada1">
     <w:name w:val="Lista numerada1"/>
-    <w:basedOn w:val="PargrafodaLista"/>
+    <w:basedOn w:val="ListParagraph"/>
     <w:qFormat/>
     <w:rsid w:val="00940100"/>
     <w:pPr>
@@ -4352,7 +4323,7 @@
       <w:lang w:eastAsia="pt-PT"/>
     </w:rPr>
   </w:style>
-  <w:style w:type="paragraph" w:styleId="PargrafodaLista">
+  <w:style w:type="paragraph" w:styleId="ListParagraph">
     <w:name w:val="List Paragraph"/>
     <w:basedOn w:val="Normal"/>
     <w:uiPriority w:val="34"/>
@@ -4363,9 +4334,9 @@
       <w:contextualSpacing/>
     </w:pPr>
   </w:style>
-  <w:style w:type="paragraph" w:styleId="Cabealhodondice">
+  <w:style w:type="paragraph" w:styleId="TOCHeading">
     <w:name w:val="TOC Heading"/>
-    <w:basedOn w:val="Ttulo1"/>
+    <w:basedOn w:val="Heading1"/>
     <w:next w:val="Normal"/>
     <w:uiPriority w:val="39"/>
     <w:unhideWhenUsed/>
@@ -4394,9 +4365,9 @@
     <w:basedOn w:val="Normal"/>
     <w:qFormat/>
   </w:style>
-  <w:style w:type="table" w:styleId="TabelacomGrelha">
+  <w:style w:type="table" w:styleId="TableGrid">
     <w:name w:val="Table Grid"/>
-    <w:basedOn w:val="Tabelanormal"/>
+    <w:basedOn w:val="TableNormal"/>
     <w:uiPriority w:val="59"/>
     <w:rsid w:val="00940100"/>
     <w:tblPr>

</xml_diff>

<commit_message>
Did some more of the report
</commit_message>
<xml_diff>
--- a/Report_Group_AN.docx
+++ b/Report_Group_AN.docx
@@ -286,6 +286,7 @@
                                 <w:lang w:val="en-US"/>
                               </w:rPr>
                             </w:pPr>
+                            <w:proofErr w:type="gramStart"/>
                             <w:r>
                               <w:rPr>
                                 <w:rFonts w:ascii="Arial" w:hAnsi="Arial" w:cs="Arial"/>
@@ -296,7 +297,20 @@
                                 <w:szCs w:val="28"/>
                                 <w:lang w:val="en-US"/>
                               </w:rPr>
-                              <w:t>MASTER DEGREE PROGRAM IN DATA SCIENCE AND ADVANCED ANALYTICS</w:t>
+                              <w:t>MASTER</w:t>
+                            </w:r>
+                            <w:proofErr w:type="gramEnd"/>
+                            <w:r>
+                              <w:rPr>
+                                <w:rFonts w:ascii="Arial" w:hAnsi="Arial" w:cs="Arial"/>
+                                <w:b/>
+                                <w:bCs/>
+                                <w:color w:val="5C666C"/>
+                                <w:sz w:val="28"/>
+                                <w:szCs w:val="28"/>
+                                <w:lang w:val="en-US"/>
+                              </w:rPr>
+                              <w:t xml:space="preserve"> DEGREE PROGRAM IN DATA SCIENCE AND ADVANCED ANALYTICS</w:t>
                             </w:r>
                           </w:p>
                         </w:txbxContent>
@@ -331,6 +345,7 @@
                           <w:lang w:val="en-US"/>
                         </w:rPr>
                       </w:pPr>
+                      <w:proofErr w:type="gramStart"/>
                       <w:r>
                         <w:rPr>
                           <w:rFonts w:ascii="Arial" w:hAnsi="Arial" w:cs="Arial"/>
@@ -341,7 +356,20 @@
                           <w:szCs w:val="28"/>
                           <w:lang w:val="en-US"/>
                         </w:rPr>
-                        <w:t>MASTER DEGREE PROGRAM IN DATA SCIENCE AND ADVANCED ANALYTICS</w:t>
+                        <w:t>MASTER</w:t>
+                      </w:r>
+                      <w:proofErr w:type="gramEnd"/>
+                      <w:r>
+                        <w:rPr>
+                          <w:rFonts w:ascii="Arial" w:hAnsi="Arial" w:cs="Arial"/>
+                          <w:b/>
+                          <w:bCs/>
+                          <w:color w:val="5C666C"/>
+                          <w:sz w:val="28"/>
+                          <w:szCs w:val="28"/>
+                          <w:lang w:val="en-US"/>
+                        </w:rPr>
+                        <w:t xml:space="preserve"> DEGREE PROGRAM IN DATA SCIENCE AND ADVANCED ANALYTICS</w:t>
                       </w:r>
                     </w:p>
                   </w:txbxContent>
@@ -815,7 +843,27 @@
                                 <w:sz w:val="30"/>
                                 <w:szCs w:val="30"/>
                               </w:rPr>
-                              <w:t>Inês Rocha, number: 20220052</w:t>
+                              <w:t xml:space="preserve">Inês Rocha, </w:t>
+                            </w:r>
+                            <w:proofErr w:type="spellStart"/>
+                            <w:r>
+                              <w:rPr>
+                                <w:rFonts w:cs="Calibri"/>
+                                <w:color w:val="5C666C"/>
+                                <w:sz w:val="30"/>
+                                <w:szCs w:val="30"/>
+                              </w:rPr>
+                              <w:t>number</w:t>
+                            </w:r>
+                            <w:proofErr w:type="spellEnd"/>
+                            <w:r>
+                              <w:rPr>
+                                <w:rFonts w:cs="Calibri"/>
+                                <w:color w:val="5C666C"/>
+                                <w:sz w:val="30"/>
+                                <w:szCs w:val="30"/>
+                              </w:rPr>
+                              <w:t>: 20220052</w:t>
                             </w:r>
                           </w:p>
                           <w:p>
@@ -958,7 +1006,27 @@
                           <w:sz w:val="30"/>
                           <w:szCs w:val="30"/>
                         </w:rPr>
-                        <w:t>Inês Rocha, number: 20220052</w:t>
+                        <w:t xml:space="preserve">Inês Rocha, </w:t>
+                      </w:r>
+                      <w:proofErr w:type="spellStart"/>
+                      <w:r>
+                        <w:rPr>
+                          <w:rFonts w:cs="Calibri"/>
+                          <w:color w:val="5C666C"/>
+                          <w:sz w:val="30"/>
+                          <w:szCs w:val="30"/>
+                        </w:rPr>
+                        <w:t>number</w:t>
+                      </w:r>
+                      <w:proofErr w:type="spellEnd"/>
+                      <w:r>
+                        <w:rPr>
+                          <w:rFonts w:cs="Calibri"/>
+                          <w:color w:val="5C666C"/>
+                          <w:sz w:val="30"/>
+                          <w:szCs w:val="30"/>
+                        </w:rPr>
+                        <w:t>: 20220052</w:t>
                       </w:r>
                     </w:p>
                     <w:p>
@@ -1187,6 +1255,7 @@
                                 <w:lang w:val="en-US"/>
                               </w:rPr>
                             </w:pPr>
+                            <w:proofErr w:type="gramStart"/>
                             <w:r>
                               <w:rPr>
                                 <w:rFonts w:cs="Calibri"/>
@@ -1195,7 +1264,18 @@
                                 <w:szCs w:val="30"/>
                                 <w:lang w:val="en-US"/>
                               </w:rPr>
-                              <w:t xml:space="preserve">&lt;Month&gt;, </w:t>
+                              <w:t>January,</w:t>
+                            </w:r>
+                            <w:proofErr w:type="gramEnd"/>
+                            <w:r>
+                              <w:rPr>
+                                <w:rFonts w:cs="Calibri"/>
+                                <w:color w:val="5C666C"/>
+                                <w:sz w:val="28"/>
+                                <w:szCs w:val="30"/>
+                                <w:lang w:val="en-US"/>
+                              </w:rPr>
+                              <w:t xml:space="preserve"> </w:t>
                             </w:r>
                             <w:r>
                               <w:rPr>
@@ -1235,6 +1315,7 @@
                           <w:lang w:val="en-US"/>
                         </w:rPr>
                       </w:pPr>
+                      <w:proofErr w:type="gramStart"/>
                       <w:r>
                         <w:rPr>
                           <w:rFonts w:cs="Calibri"/>
@@ -1243,7 +1324,18 @@
                           <w:szCs w:val="30"/>
                           <w:lang w:val="en-US"/>
                         </w:rPr>
-                        <w:t xml:space="preserve">&lt;Month&gt;, </w:t>
+                        <w:t>January,</w:t>
+                      </w:r>
+                      <w:proofErr w:type="gramEnd"/>
+                      <w:r>
+                        <w:rPr>
+                          <w:rFonts w:cs="Calibri"/>
+                          <w:color w:val="5C666C"/>
+                          <w:sz w:val="28"/>
+                          <w:szCs w:val="30"/>
+                          <w:lang w:val="en-US"/>
+                        </w:rPr>
+                        <w:t xml:space="preserve"> </w:t>
                       </w:r>
                       <w:r>
                         <w:rPr>
@@ -1348,11 +1440,13 @@
         <w:p>
           <w:pPr>
             <w:pStyle w:val="TOC1"/>
-            <w:tabs>
-              <w:tab w:val="clear" w:pos="284"/>
-              <w:tab w:val="clear" w:pos="8493"/>
-              <w:tab w:val="right" w:leader="dot" w:pos="9070"/>
-            </w:tabs>
+            <w:rPr>
+              <w:rFonts w:asciiTheme="minorHAnsi" w:eastAsiaTheme="minorEastAsia" w:hAnsiTheme="minorHAnsi" w:cstheme="minorBidi"/>
+              <w:noProof/>
+              <w:sz w:val="22"/>
+              <w:szCs w:val="22"/>
+              <w:lang w:val="en-US" w:eastAsia="ja-JP"/>
+            </w:rPr>
           </w:pPr>
           <w:r>
             <w:fldChar w:fldCharType="begin"/>
@@ -1370,75 +1464,768 @@
             </w:rPr>
             <w:fldChar w:fldCharType="separate"/>
           </w:r>
-          <w:hyperlink w:anchor="__RefHeading___Toc676_2817185137">
-            <w:r>
-              <w:rPr>
-                <w:rStyle w:val="IndexLink"/>
+          <w:hyperlink w:anchor="_Toc123600599" w:history="1">
+            <w:r>
+              <w:rPr>
+                <w:rStyle w:val="Hyperlink"/>
+                <w:noProof/>
+              </w:rPr>
+              <w:t>1.</w:t>
+            </w:r>
+            <w:r>
+              <w:rPr>
+                <w:rFonts w:asciiTheme="minorHAnsi" w:eastAsiaTheme="minorEastAsia" w:hAnsiTheme="minorHAnsi" w:cstheme="minorBidi"/>
+                <w:noProof/>
+                <w:sz w:val="22"/>
+                <w:szCs w:val="22"/>
+                <w:lang w:val="en-US" w:eastAsia="ja-JP"/>
+              </w:rPr>
+              <w:tab/>
+            </w:r>
+            <w:r>
+              <w:rPr>
+                <w:rStyle w:val="Hyperlink"/>
+                <w:noProof/>
+              </w:rPr>
+              <w:t>Introduction</w:t>
+            </w:r>
+            <w:r>
+              <w:rPr>
+                <w:noProof/>
                 <w:webHidden/>
               </w:rPr>
-              <w:t>1. Title 1</w:t>
-            </w:r>
-            <w:r>
-              <w:rPr>
-                <w:rStyle w:val="IndexLink"/>
+              <w:tab/>
+            </w:r>
+            <w:r>
+              <w:rPr>
+                <w:noProof/>
                 <w:webHidden/>
               </w:rPr>
+              <w:fldChar w:fldCharType="begin"/>
+            </w:r>
+            <w:r>
+              <w:rPr>
+                <w:noProof/>
+                <w:webHidden/>
+              </w:rPr>
+              <w:instrText xml:space="preserve"> PAGEREF _Toc123600599 \h </w:instrText>
+            </w:r>
+            <w:r>
+              <w:rPr>
+                <w:noProof/>
+                <w:webHidden/>
+              </w:rPr>
+            </w:r>
+            <w:r>
+              <w:rPr>
+                <w:noProof/>
+                <w:webHidden/>
+              </w:rPr>
+              <w:fldChar w:fldCharType="separate"/>
+            </w:r>
+            <w:r>
+              <w:rPr>
+                <w:noProof/>
+                <w:webHidden/>
+              </w:rPr>
+              <w:t>iii</w:t>
+            </w:r>
+            <w:r>
+              <w:rPr>
+                <w:noProof/>
+                <w:webHidden/>
+              </w:rPr>
+              <w:fldChar w:fldCharType="end"/>
+            </w:r>
+          </w:hyperlink>
+        </w:p>
+        <w:p>
+          <w:pPr>
+            <w:pStyle w:val="TOC1"/>
+            <w:rPr>
+              <w:rFonts w:asciiTheme="minorHAnsi" w:eastAsiaTheme="minorEastAsia" w:hAnsiTheme="minorHAnsi" w:cstheme="minorBidi"/>
+              <w:noProof/>
+              <w:sz w:val="22"/>
+              <w:szCs w:val="22"/>
+              <w:lang w:val="en-US" w:eastAsia="ja-JP"/>
+            </w:rPr>
+          </w:pPr>
+          <w:hyperlink w:anchor="_Toc123600600" w:history="1">
+            <w:r>
+              <w:rPr>
+                <w:rStyle w:val="Hyperlink"/>
+                <w:noProof/>
+              </w:rPr>
+              <w:t>2.</w:t>
+            </w:r>
+            <w:r>
+              <w:rPr>
+                <w:rFonts w:asciiTheme="minorHAnsi" w:eastAsiaTheme="minorEastAsia" w:hAnsiTheme="minorHAnsi" w:cstheme="minorBidi"/>
+                <w:noProof/>
+                <w:sz w:val="22"/>
+                <w:szCs w:val="22"/>
+                <w:lang w:val="en-US" w:eastAsia="ja-JP"/>
+              </w:rPr>
               <w:tab/>
+            </w:r>
+            <w:r>
+              <w:rPr>
+                <w:rStyle w:val="Hyperlink"/>
+                <w:noProof/>
+              </w:rPr>
+              <w:t>Data</w:t>
+            </w:r>
+            <w:r>
+              <w:rPr>
+                <w:noProof/>
+                <w:webHidden/>
+              </w:rPr>
+              <w:tab/>
+            </w:r>
+            <w:r>
+              <w:rPr>
+                <w:noProof/>
+                <w:webHidden/>
+              </w:rPr>
+              <w:fldChar w:fldCharType="begin"/>
+            </w:r>
+            <w:r>
+              <w:rPr>
+                <w:noProof/>
+                <w:webHidden/>
+              </w:rPr>
+              <w:instrText xml:space="preserve"> PAGEREF _Toc123600600 \h </w:instrText>
+            </w:r>
+            <w:r>
+              <w:rPr>
+                <w:noProof/>
+                <w:webHidden/>
+              </w:rPr>
+            </w:r>
+            <w:r>
+              <w:rPr>
+                <w:noProof/>
+                <w:webHidden/>
+              </w:rPr>
+              <w:fldChar w:fldCharType="separate"/>
+            </w:r>
+            <w:r>
+              <w:rPr>
+                <w:noProof/>
+                <w:webHidden/>
+              </w:rPr>
               <w:t>iii</w:t>
+            </w:r>
+            <w:r>
+              <w:rPr>
+                <w:noProof/>
+                <w:webHidden/>
+              </w:rPr>
+              <w:fldChar w:fldCharType="end"/>
             </w:r>
           </w:hyperlink>
         </w:p>
         <w:p>
           <w:pPr>
             <w:pStyle w:val="TOC2"/>
-            <w:tabs>
-              <w:tab w:val="clear" w:pos="709"/>
-              <w:tab w:val="clear" w:pos="8493"/>
-              <w:tab w:val="right" w:leader="dot" w:pos="9070"/>
-            </w:tabs>
+            <w:rPr>
+              <w:rFonts w:asciiTheme="minorHAnsi" w:eastAsiaTheme="minorEastAsia" w:hAnsiTheme="minorHAnsi" w:cstheme="minorBidi"/>
+              <w:noProof/>
+              <w:sz w:val="22"/>
+              <w:szCs w:val="22"/>
+              <w:lang w:val="en-US" w:eastAsia="ja-JP"/>
+            </w:rPr>
           </w:pPr>
-          <w:hyperlink w:anchor="__RefHeading___Toc678_2817185137">
-            <w:r>
-              <w:rPr>
-                <w:rStyle w:val="IndexLink"/>
+          <w:hyperlink w:anchor="_Toc123600601" w:history="1">
+            <w:r>
+              <w:rPr>
+                <w:rStyle w:val="Hyperlink"/>
+                <w:noProof/>
+              </w:rPr>
+              <w:t>1.1.</w:t>
+            </w:r>
+            <w:r>
+              <w:rPr>
+                <w:rFonts w:asciiTheme="minorHAnsi" w:eastAsiaTheme="minorEastAsia" w:hAnsiTheme="minorHAnsi" w:cstheme="minorBidi"/>
+                <w:noProof/>
+                <w:sz w:val="22"/>
+                <w:szCs w:val="22"/>
+                <w:lang w:val="en-US" w:eastAsia="ja-JP"/>
+              </w:rPr>
+              <w:tab/>
+            </w:r>
+            <w:r>
+              <w:rPr>
+                <w:rStyle w:val="Hyperlink"/>
+                <w:noProof/>
+              </w:rPr>
+              <w:t>Introduction</w:t>
+            </w:r>
+            <w:r>
+              <w:rPr>
+                <w:noProof/>
                 <w:webHidden/>
               </w:rPr>
-              <w:t>1.1. Title 1.1</w:t>
-            </w:r>
-            <w:r>
-              <w:rPr>
-                <w:rStyle w:val="IndexLink"/>
+              <w:tab/>
+            </w:r>
+            <w:r>
+              <w:rPr>
+                <w:noProof/>
                 <w:webHidden/>
               </w:rPr>
-              <w:tab/>
+              <w:fldChar w:fldCharType="begin"/>
+            </w:r>
+            <w:r>
+              <w:rPr>
+                <w:noProof/>
+                <w:webHidden/>
+              </w:rPr>
+              <w:instrText xml:space="preserve"> PAGEREF _Toc123600601 \h </w:instrText>
+            </w:r>
+            <w:r>
+              <w:rPr>
+                <w:noProof/>
+                <w:webHidden/>
+              </w:rPr>
+            </w:r>
+            <w:r>
+              <w:rPr>
+                <w:noProof/>
+                <w:webHidden/>
+              </w:rPr>
+              <w:fldChar w:fldCharType="separate"/>
+            </w:r>
+            <w:r>
+              <w:rPr>
+                <w:noProof/>
+                <w:webHidden/>
+              </w:rPr>
               <w:t>iii</w:t>
+            </w:r>
+            <w:r>
+              <w:rPr>
+                <w:noProof/>
+                <w:webHidden/>
+              </w:rPr>
+              <w:fldChar w:fldCharType="end"/>
             </w:r>
           </w:hyperlink>
         </w:p>
         <w:p>
           <w:pPr>
             <w:pStyle w:val="TOC3"/>
-            <w:tabs>
-              <w:tab w:val="clear" w:pos="1134"/>
-              <w:tab w:val="clear" w:pos="8493"/>
-              <w:tab w:val="right" w:leader="dot" w:pos="9070"/>
-            </w:tabs>
+            <w:rPr>
+              <w:rFonts w:asciiTheme="minorHAnsi" w:eastAsiaTheme="minorEastAsia" w:hAnsiTheme="minorHAnsi" w:cstheme="minorBidi"/>
+              <w:noProof/>
+              <w:sz w:val="22"/>
+              <w:szCs w:val="22"/>
+              <w:lang w:val="en-US" w:eastAsia="ja-JP"/>
+            </w:rPr>
           </w:pPr>
-          <w:hyperlink w:anchor="__RefHeading___Toc680_2817185137">
-            <w:r>
-              <w:rPr>
-                <w:rStyle w:val="IndexLink"/>
+          <w:hyperlink w:anchor="_Toc123600602" w:history="1">
+            <w:r>
+              <w:rPr>
+                <w:rStyle w:val="Hyperlink"/>
+                <w:noProof/>
+              </w:rPr>
+              <w:t>1.1.1.</w:t>
+            </w:r>
+            <w:r>
+              <w:rPr>
+                <w:rFonts w:asciiTheme="minorHAnsi" w:eastAsiaTheme="minorEastAsia" w:hAnsiTheme="minorHAnsi" w:cstheme="minorBidi"/>
+                <w:noProof/>
+                <w:sz w:val="22"/>
+                <w:szCs w:val="22"/>
+                <w:lang w:val="en-US" w:eastAsia="ja-JP"/>
+              </w:rPr>
+              <w:tab/>
+            </w:r>
+            <w:r>
+              <w:rPr>
+                <w:rStyle w:val="Hyperlink"/>
+                <w:noProof/>
+              </w:rPr>
+              <w:t>Title 1.1.1</w:t>
+            </w:r>
+            <w:r>
+              <w:rPr>
+                <w:noProof/>
                 <w:webHidden/>
               </w:rPr>
-              <w:t>1.1.1. Title 1.1.1</w:t>
-            </w:r>
-            <w:r>
-              <w:rPr>
-                <w:rStyle w:val="IndexLink"/>
+              <w:tab/>
+            </w:r>
+            <w:r>
+              <w:rPr>
+                <w:noProof/>
                 <w:webHidden/>
               </w:rPr>
+              <w:fldChar w:fldCharType="begin"/>
+            </w:r>
+            <w:r>
+              <w:rPr>
+                <w:noProof/>
+                <w:webHidden/>
+              </w:rPr>
+              <w:instrText xml:space="preserve"> PAGEREF _Toc123600602 \h </w:instrText>
+            </w:r>
+            <w:r>
+              <w:rPr>
+                <w:noProof/>
+                <w:webHidden/>
+              </w:rPr>
+            </w:r>
+            <w:r>
+              <w:rPr>
+                <w:noProof/>
+                <w:webHidden/>
+              </w:rPr>
+              <w:fldChar w:fldCharType="separate"/>
+            </w:r>
+            <w:r>
+              <w:rPr>
+                <w:noProof/>
+                <w:webHidden/>
+              </w:rPr>
+              <w:t>iii</w:t>
+            </w:r>
+            <w:r>
+              <w:rPr>
+                <w:noProof/>
+                <w:webHidden/>
+              </w:rPr>
+              <w:fldChar w:fldCharType="end"/>
+            </w:r>
+          </w:hyperlink>
+        </w:p>
+        <w:p>
+          <w:pPr>
+            <w:pStyle w:val="TOC1"/>
+            <w:rPr>
+              <w:rFonts w:asciiTheme="minorHAnsi" w:eastAsiaTheme="minorEastAsia" w:hAnsiTheme="minorHAnsi" w:cstheme="minorBidi"/>
+              <w:noProof/>
+              <w:sz w:val="22"/>
+              <w:szCs w:val="22"/>
+              <w:lang w:val="en-US" w:eastAsia="ja-JP"/>
+            </w:rPr>
+          </w:pPr>
+          <w:hyperlink w:anchor="_Toc123600603" w:history="1">
+            <w:r>
+              <w:rPr>
+                <w:rStyle w:val="Hyperlink"/>
+                <w:noProof/>
+              </w:rPr>
+              <w:t>2.</w:t>
+            </w:r>
+            <w:r>
+              <w:rPr>
+                <w:rFonts w:asciiTheme="minorHAnsi" w:eastAsiaTheme="minorEastAsia" w:hAnsiTheme="minorHAnsi" w:cstheme="minorBidi"/>
+                <w:noProof/>
+                <w:sz w:val="22"/>
+                <w:szCs w:val="22"/>
+                <w:lang w:val="en-US" w:eastAsia="ja-JP"/>
+              </w:rPr>
               <w:tab/>
-              <w:t>iii</w:t>
+            </w:r>
+            <w:r>
+              <w:rPr>
+                <w:rStyle w:val="Hyperlink"/>
+                <w:noProof/>
+              </w:rPr>
+              <w:t>Title 2</w:t>
+            </w:r>
+            <w:r>
+              <w:rPr>
+                <w:noProof/>
+                <w:webHidden/>
+              </w:rPr>
+              <w:tab/>
+            </w:r>
+            <w:r>
+              <w:rPr>
+                <w:noProof/>
+                <w:webHidden/>
+              </w:rPr>
+              <w:fldChar w:fldCharType="begin"/>
+            </w:r>
+            <w:r>
+              <w:rPr>
+                <w:noProof/>
+                <w:webHidden/>
+              </w:rPr>
+              <w:instrText xml:space="preserve"> PAGEREF _Toc123600603 \h </w:instrText>
+            </w:r>
+            <w:r>
+              <w:rPr>
+                <w:noProof/>
+                <w:webHidden/>
+              </w:rPr>
+            </w:r>
+            <w:r>
+              <w:rPr>
+                <w:noProof/>
+                <w:webHidden/>
+              </w:rPr>
+              <w:fldChar w:fldCharType="separate"/>
+            </w:r>
+            <w:r>
+              <w:rPr>
+                <w:noProof/>
+                <w:webHidden/>
+              </w:rPr>
+              <w:t>iv</w:t>
+            </w:r>
+            <w:r>
+              <w:rPr>
+                <w:noProof/>
+                <w:webHidden/>
+              </w:rPr>
+              <w:fldChar w:fldCharType="end"/>
+            </w:r>
+          </w:hyperlink>
+        </w:p>
+        <w:p>
+          <w:pPr>
+            <w:pStyle w:val="TOC2"/>
+            <w:rPr>
+              <w:rFonts w:asciiTheme="minorHAnsi" w:eastAsiaTheme="minorEastAsia" w:hAnsiTheme="minorHAnsi" w:cstheme="minorBidi"/>
+              <w:noProof/>
+              <w:sz w:val="22"/>
+              <w:szCs w:val="22"/>
+              <w:lang w:val="en-US" w:eastAsia="ja-JP"/>
+            </w:rPr>
+          </w:pPr>
+          <w:hyperlink w:anchor="_Toc123600604" w:history="1">
+            <w:r>
+              <w:rPr>
+                <w:rStyle w:val="Hyperlink"/>
+                <w:noProof/>
+              </w:rPr>
+              <w:t>2.1.</w:t>
+            </w:r>
+            <w:r>
+              <w:rPr>
+                <w:rFonts w:asciiTheme="minorHAnsi" w:eastAsiaTheme="minorEastAsia" w:hAnsiTheme="minorHAnsi" w:cstheme="minorBidi"/>
+                <w:noProof/>
+                <w:sz w:val="22"/>
+                <w:szCs w:val="22"/>
+                <w:lang w:val="en-US" w:eastAsia="ja-JP"/>
+              </w:rPr>
+              <w:tab/>
+            </w:r>
+            <w:r>
+              <w:rPr>
+                <w:rStyle w:val="Hyperlink"/>
+                <w:noProof/>
+              </w:rPr>
+              <w:t>Title 2.1</w:t>
+            </w:r>
+            <w:r>
+              <w:rPr>
+                <w:noProof/>
+                <w:webHidden/>
+              </w:rPr>
+              <w:tab/>
+            </w:r>
+            <w:r>
+              <w:rPr>
+                <w:noProof/>
+                <w:webHidden/>
+              </w:rPr>
+              <w:fldChar w:fldCharType="begin"/>
+            </w:r>
+            <w:r>
+              <w:rPr>
+                <w:noProof/>
+                <w:webHidden/>
+              </w:rPr>
+              <w:instrText xml:space="preserve"> PAGEREF _Toc123600604 \h </w:instrText>
+            </w:r>
+            <w:r>
+              <w:rPr>
+                <w:noProof/>
+                <w:webHidden/>
+              </w:rPr>
+            </w:r>
+            <w:r>
+              <w:rPr>
+                <w:noProof/>
+                <w:webHidden/>
+              </w:rPr>
+              <w:fldChar w:fldCharType="separate"/>
+            </w:r>
+            <w:r>
+              <w:rPr>
+                <w:noProof/>
+                <w:webHidden/>
+              </w:rPr>
+              <w:t>iv</w:t>
+            </w:r>
+            <w:r>
+              <w:rPr>
+                <w:noProof/>
+                <w:webHidden/>
+              </w:rPr>
+              <w:fldChar w:fldCharType="end"/>
+            </w:r>
+          </w:hyperlink>
+        </w:p>
+        <w:p>
+          <w:pPr>
+            <w:pStyle w:val="TOC3"/>
+            <w:rPr>
+              <w:rFonts w:asciiTheme="minorHAnsi" w:eastAsiaTheme="minorEastAsia" w:hAnsiTheme="minorHAnsi" w:cstheme="minorBidi"/>
+              <w:noProof/>
+              <w:sz w:val="22"/>
+              <w:szCs w:val="22"/>
+              <w:lang w:val="en-US" w:eastAsia="ja-JP"/>
+            </w:rPr>
+          </w:pPr>
+          <w:hyperlink w:anchor="_Toc123600605" w:history="1">
+            <w:r>
+              <w:rPr>
+                <w:rStyle w:val="Hyperlink"/>
+                <w:noProof/>
+                <w:lang w:val="en-US"/>
+              </w:rPr>
+              <w:t>2.1.1.</w:t>
+            </w:r>
+            <w:r>
+              <w:rPr>
+                <w:rFonts w:asciiTheme="minorHAnsi" w:eastAsiaTheme="minorEastAsia" w:hAnsiTheme="minorHAnsi" w:cstheme="minorBidi"/>
+                <w:noProof/>
+                <w:sz w:val="22"/>
+                <w:szCs w:val="22"/>
+                <w:lang w:val="en-US" w:eastAsia="ja-JP"/>
+              </w:rPr>
+              <w:tab/>
+            </w:r>
+            <w:r>
+              <w:rPr>
+                <w:rStyle w:val="Hyperlink"/>
+                <w:noProof/>
+                <w:lang w:val="en-US"/>
+              </w:rPr>
+              <w:t>Title 2.1.1</w:t>
+            </w:r>
+            <w:r>
+              <w:rPr>
+                <w:noProof/>
+                <w:webHidden/>
+              </w:rPr>
+              <w:tab/>
+            </w:r>
+            <w:r>
+              <w:rPr>
+                <w:noProof/>
+                <w:webHidden/>
+              </w:rPr>
+              <w:fldChar w:fldCharType="begin"/>
+            </w:r>
+            <w:r>
+              <w:rPr>
+                <w:noProof/>
+                <w:webHidden/>
+              </w:rPr>
+              <w:instrText xml:space="preserve"> PAGEREF _Toc123600605 \h </w:instrText>
+            </w:r>
+            <w:r>
+              <w:rPr>
+                <w:noProof/>
+                <w:webHidden/>
+              </w:rPr>
+            </w:r>
+            <w:r>
+              <w:rPr>
+                <w:noProof/>
+                <w:webHidden/>
+              </w:rPr>
+              <w:fldChar w:fldCharType="separate"/>
+            </w:r>
+            <w:r>
+              <w:rPr>
+                <w:noProof/>
+                <w:webHidden/>
+              </w:rPr>
+              <w:t>v</w:t>
+            </w:r>
+            <w:r>
+              <w:rPr>
+                <w:noProof/>
+                <w:webHidden/>
+              </w:rPr>
+              <w:fldChar w:fldCharType="end"/>
+            </w:r>
+          </w:hyperlink>
+        </w:p>
+        <w:p>
+          <w:pPr>
+            <w:pStyle w:val="TOC1"/>
+            <w:rPr>
+              <w:rFonts w:asciiTheme="minorHAnsi" w:eastAsiaTheme="minorEastAsia" w:hAnsiTheme="minorHAnsi" w:cstheme="minorBidi"/>
+              <w:noProof/>
+              <w:sz w:val="22"/>
+              <w:szCs w:val="22"/>
+              <w:lang w:val="en-US" w:eastAsia="ja-JP"/>
+            </w:rPr>
+          </w:pPr>
+          <w:hyperlink w:anchor="_Toc123600606" w:history="1">
+            <w:r>
+              <w:rPr>
+                <w:rStyle w:val="Hyperlink"/>
+                <w:noProof/>
+              </w:rPr>
+              <w:t>3.</w:t>
+            </w:r>
+            <w:r>
+              <w:rPr>
+                <w:rFonts w:asciiTheme="minorHAnsi" w:eastAsiaTheme="minorEastAsia" w:hAnsiTheme="minorHAnsi" w:cstheme="minorBidi"/>
+                <w:noProof/>
+                <w:sz w:val="22"/>
+                <w:szCs w:val="22"/>
+                <w:lang w:val="en-US" w:eastAsia="ja-JP"/>
+              </w:rPr>
+              <w:tab/>
+            </w:r>
+            <w:r>
+              <w:rPr>
+                <w:rStyle w:val="Hyperlink"/>
+                <w:noProof/>
+              </w:rPr>
+              <w:t>References</w:t>
+            </w:r>
+            <w:r>
+              <w:rPr>
+                <w:noProof/>
+                <w:webHidden/>
+              </w:rPr>
+              <w:tab/>
+            </w:r>
+            <w:r>
+              <w:rPr>
+                <w:noProof/>
+                <w:webHidden/>
+              </w:rPr>
+              <w:fldChar w:fldCharType="begin"/>
+            </w:r>
+            <w:r>
+              <w:rPr>
+                <w:noProof/>
+                <w:webHidden/>
+              </w:rPr>
+              <w:instrText xml:space="preserve"> PAGEREF _Toc123600606 \h </w:instrText>
+            </w:r>
+            <w:r>
+              <w:rPr>
+                <w:noProof/>
+                <w:webHidden/>
+              </w:rPr>
+            </w:r>
+            <w:r>
+              <w:rPr>
+                <w:noProof/>
+                <w:webHidden/>
+              </w:rPr>
+              <w:fldChar w:fldCharType="separate"/>
+            </w:r>
+            <w:r>
+              <w:rPr>
+                <w:noProof/>
+                <w:webHidden/>
+              </w:rPr>
+              <w:t>v</w:t>
+            </w:r>
+            <w:r>
+              <w:rPr>
+                <w:noProof/>
+                <w:webHidden/>
+              </w:rPr>
+              <w:fldChar w:fldCharType="end"/>
+            </w:r>
+          </w:hyperlink>
+        </w:p>
+        <w:p>
+          <w:pPr>
+            <w:pStyle w:val="TOC1"/>
+            <w:rPr>
+              <w:rFonts w:asciiTheme="minorHAnsi" w:eastAsiaTheme="minorEastAsia" w:hAnsiTheme="minorHAnsi" w:cstheme="minorBidi"/>
+              <w:noProof/>
+              <w:sz w:val="22"/>
+              <w:szCs w:val="22"/>
+              <w:lang w:val="en-US" w:eastAsia="ja-JP"/>
+            </w:rPr>
+          </w:pPr>
+          <w:hyperlink w:anchor="_Toc123600607" w:history="1">
+            <w:r>
+              <w:rPr>
+                <w:rStyle w:val="Hyperlink"/>
+                <w:noProof/>
+              </w:rPr>
+              <w:t>4.</w:t>
+            </w:r>
+            <w:r>
+              <w:rPr>
+                <w:rFonts w:asciiTheme="minorHAnsi" w:eastAsiaTheme="minorEastAsia" w:hAnsiTheme="minorHAnsi" w:cstheme="minorBidi"/>
+                <w:noProof/>
+                <w:sz w:val="22"/>
+                <w:szCs w:val="22"/>
+                <w:lang w:val="en-US" w:eastAsia="ja-JP"/>
+              </w:rPr>
+              <w:tab/>
+            </w:r>
+            <w:r>
+              <w:rPr>
+                <w:rStyle w:val="Hyperlink"/>
+                <w:noProof/>
+              </w:rPr>
+              <w:t>Appendix (Doesn’t count for the 10page limit)</w:t>
+            </w:r>
+            <w:r>
+              <w:rPr>
+                <w:noProof/>
+                <w:webHidden/>
+              </w:rPr>
+              <w:tab/>
+            </w:r>
+            <w:r>
+              <w:rPr>
+                <w:noProof/>
+                <w:webHidden/>
+              </w:rPr>
+              <w:fldChar w:fldCharType="begin"/>
+            </w:r>
+            <w:r>
+              <w:rPr>
+                <w:noProof/>
+                <w:webHidden/>
+              </w:rPr>
+              <w:instrText xml:space="preserve"> PAGEREF _Toc123600607 \h </w:instrText>
+            </w:r>
+            <w:r>
+              <w:rPr>
+                <w:noProof/>
+                <w:webHidden/>
+              </w:rPr>
+            </w:r>
+            <w:r>
+              <w:rPr>
+                <w:noProof/>
+                <w:webHidden/>
+              </w:rPr>
+              <w:fldChar w:fldCharType="separate"/>
+            </w:r>
+            <w:r>
+              <w:rPr>
+                <w:noProof/>
+                <w:webHidden/>
+              </w:rPr>
+              <w:t>v</w:t>
+            </w:r>
+            <w:r>
+              <w:rPr>
+                <w:noProof/>
+                <w:webHidden/>
+              </w:rPr>
+              <w:fldChar w:fldCharType="end"/>
             </w:r>
           </w:hyperlink>
         </w:p>
@@ -1451,131 +2238,6 @@
               <w:tab w:val="right" w:leader="dot" w:pos="9070"/>
             </w:tabs>
           </w:pPr>
-          <w:hyperlink w:anchor="__RefHeading___Toc682_2817185137">
-            <w:r>
-              <w:rPr>
-                <w:rStyle w:val="IndexLink"/>
-                <w:webHidden/>
-              </w:rPr>
-              <w:t>2. Title 2</w:t>
-            </w:r>
-            <w:r>
-              <w:rPr>
-                <w:rStyle w:val="IndexLink"/>
-                <w:webHidden/>
-              </w:rPr>
-              <w:tab/>
-              <w:t>iv</w:t>
-            </w:r>
-          </w:hyperlink>
-        </w:p>
-        <w:p>
-          <w:pPr>
-            <w:pStyle w:val="TOC2"/>
-            <w:tabs>
-              <w:tab w:val="clear" w:pos="709"/>
-              <w:tab w:val="clear" w:pos="8493"/>
-              <w:tab w:val="right" w:leader="dot" w:pos="9070"/>
-            </w:tabs>
-          </w:pPr>
-          <w:hyperlink w:anchor="__RefHeading___Toc684_2817185137">
-            <w:r>
-              <w:rPr>
-                <w:rStyle w:val="IndexLink"/>
-                <w:webHidden/>
-              </w:rPr>
-              <w:t>2.1.  Title 2.1</w:t>
-            </w:r>
-            <w:r>
-              <w:rPr>
-                <w:rStyle w:val="IndexLink"/>
-                <w:webHidden/>
-              </w:rPr>
-              <w:tab/>
-              <w:t>iv</w:t>
-            </w:r>
-          </w:hyperlink>
-        </w:p>
-        <w:p>
-          <w:pPr>
-            <w:pStyle w:val="TOC3"/>
-            <w:tabs>
-              <w:tab w:val="clear" w:pos="1134"/>
-              <w:tab w:val="clear" w:pos="8493"/>
-              <w:tab w:val="right" w:leader="dot" w:pos="9070"/>
-            </w:tabs>
-          </w:pPr>
-          <w:hyperlink w:anchor="__RefHeading___Toc686_2817185137">
-            <w:r>
-              <w:rPr>
-                <w:rStyle w:val="IndexLink"/>
-                <w:webHidden/>
-              </w:rPr>
-              <w:t>2.1.1. Title 2.1.1</w:t>
-            </w:r>
-            <w:r>
-              <w:rPr>
-                <w:rStyle w:val="IndexLink"/>
-                <w:webHidden/>
-              </w:rPr>
-              <w:tab/>
-              <w:t>v</w:t>
-            </w:r>
-          </w:hyperlink>
-        </w:p>
-        <w:p>
-          <w:pPr>
-            <w:pStyle w:val="TOC1"/>
-            <w:tabs>
-              <w:tab w:val="clear" w:pos="284"/>
-              <w:tab w:val="clear" w:pos="8493"/>
-              <w:tab w:val="right" w:leader="dot" w:pos="9070"/>
-            </w:tabs>
-          </w:pPr>
-          <w:hyperlink w:anchor="__RefHeading___Toc688_2817185137">
-            <w:r>
-              <w:rPr>
-                <w:rStyle w:val="IndexLink"/>
-                <w:webHidden/>
-              </w:rPr>
-              <w:t>3. References</w:t>
-            </w:r>
-            <w:r>
-              <w:rPr>
-                <w:rStyle w:val="IndexLink"/>
-                <w:webHidden/>
-              </w:rPr>
-              <w:tab/>
-              <w:t>vi</w:t>
-            </w:r>
-          </w:hyperlink>
-        </w:p>
-        <w:p>
-          <w:pPr>
-            <w:pStyle w:val="TOC1"/>
-            <w:tabs>
-              <w:tab w:val="clear" w:pos="284"/>
-              <w:tab w:val="clear" w:pos="8493"/>
-              <w:tab w:val="right" w:leader="dot" w:pos="9070"/>
-            </w:tabs>
-          </w:pPr>
-          <w:hyperlink w:anchor="__RefHeading___Toc690_2817185137">
-            <w:r>
-              <w:rPr>
-                <w:rStyle w:val="IndexLink"/>
-                <w:webHidden/>
-              </w:rPr>
-              <w:t>4. Appendix (Doesn’t count for the 10page limit)</w:t>
-            </w:r>
-            <w:r>
-              <w:rPr>
-                <w:rStyle w:val="IndexLink"/>
-                <w:webHidden/>
-              </w:rPr>
-              <w:tab/>
-              <w:t>vii</w:t>
-            </w:r>
-          </w:hyperlink>
           <w:r>
             <w:rPr>
               <w:rStyle w:val="IndexLink"/>
@@ -1587,51 +2249,34 @@
     </w:sdt>
     <w:p>
       <w:pPr>
-        <w:pStyle w:val="Heading1"/>
-      </w:pPr>
-      <w:bookmarkStart w:id="0" w:name="__RefHeading___Toc676_2817185137"/>
-      <w:bookmarkStart w:id="1" w:name="_Toc412186523"/>
-      <w:bookmarkStart w:id="2" w:name="_Toc22752381"/>
-      <w:bookmarkStart w:id="3" w:name="_Toc412186594"/>
-      <w:bookmarkStart w:id="4" w:name="_Toc412186393"/>
-      <w:bookmarkStart w:id="5" w:name="_Toc410990280"/>
-      <w:bookmarkStart w:id="6" w:name="_Toc412186498"/>
-      <w:bookmarkStart w:id="7" w:name="_Toc410990268"/>
-      <w:bookmarkStart w:id="8" w:name="_Toc412186624"/>
-      <w:bookmarkEnd w:id="0"/>
-      <w:r>
-        <w:lastRenderedPageBreak/>
-        <w:t>T</w:t>
-      </w:r>
-      <w:bookmarkEnd w:id="1"/>
-      <w:bookmarkEnd w:id="2"/>
-      <w:bookmarkEnd w:id="3"/>
-      <w:bookmarkEnd w:id="4"/>
-      <w:bookmarkEnd w:id="5"/>
-      <w:bookmarkEnd w:id="6"/>
-      <w:bookmarkEnd w:id="7"/>
-      <w:bookmarkEnd w:id="8"/>
-      <w:r>
-        <w:t>itle 1</w:t>
-      </w:r>
-    </w:p>
-    <w:p>
-      <w:pPr>
-        <w:pStyle w:val="Heading2"/>
-        <w:rPr>
+        <w:spacing w:after="0" w:line="240" w:lineRule="auto"/>
+        <w:rPr>
+          <w:rFonts w:eastAsia="Times New Roman"/>
+          <w:b/>
+          <w:bCs/>
           <w:sz w:val="28"/>
           <w:szCs w:val="28"/>
-        </w:rPr>
-      </w:pPr>
-      <w:bookmarkStart w:id="9" w:name="__RefHeading___Toc678_2817185137"/>
-      <w:bookmarkEnd w:id="9"/>
-      <w:r>
-        <w:rPr>
-          <w:sz w:val="28"/>
-          <w:szCs w:val="28"/>
-        </w:rPr>
+          <w:highlight w:val="lightGray"/>
+          <w:lang w:val="en-US" w:eastAsia="pt-PT"/>
+        </w:rPr>
+      </w:pPr>
+      <w:r>
+        <w:rPr>
+          <w:highlight w:val="lightGray"/>
+        </w:rPr>
+        <w:br w:type="page"/>
+      </w:r>
+    </w:p>
+    <w:p>
+      <w:pPr>
+        <w:pStyle w:val="Heading1"/>
+      </w:pPr>
+      <w:bookmarkStart w:id="0" w:name="_Toc123600599"/>
+      <w:r>
+        <w:lastRenderedPageBreak/>
         <w:t>Introduction</w:t>
       </w:r>
+      <w:bookmarkEnd w:id="0"/>
     </w:p>
     <w:p>
       <w:pPr>
@@ -1644,7 +2289,21 @@
         <w:rPr>
           <w:lang w:val="en-US" w:eastAsia="pt-PT"/>
         </w:rPr>
-        <w:t>In today's competitive business environment, it is essential for organizations to understand their customers in order to effectively meet their needs and drive growth. One way to achieve this understanding is through market segmentation, the process of identifying groups of customers with similar characteristics and behaviors. By understanding the differences between these segments, organizations can make more informed strategic decisions about opportunities, product definition, positioning, promotions, pricing, and target marketing.</w:t>
+        <w:t xml:space="preserve">In today's competitive business environment, it is essential for organizations to understand their customers </w:t>
+      </w:r>
+      <w:proofErr w:type="gramStart"/>
+      <w:r>
+        <w:rPr>
+          <w:lang w:val="en-US" w:eastAsia="pt-PT"/>
+        </w:rPr>
+        <w:t>in order to</w:t>
+      </w:r>
+      <w:proofErr w:type="gramEnd"/>
+      <w:r>
+        <w:rPr>
+          <w:lang w:val="en-US" w:eastAsia="pt-PT"/>
+        </w:rPr>
+        <w:t xml:space="preserve"> effectively meet their needs and drive growth. One way to achieve this understanding is through market segmentation, the process of identifying groups of customers with similar characteristics and behaviors. By understanding the differences between these segments, organizations can make more informed strategic decisions about opportunities, product definition, positioning, promotions, pricing, and target marketing.</w:t>
       </w:r>
     </w:p>
     <w:p>
@@ -1658,7 +2317,21 @@
         <w:rPr>
           <w:lang w:val="en-US" w:eastAsia="pt-PT"/>
         </w:rPr>
-        <w:t>Clustering is a powerful data mining technique that can be used to identify and understand customer segments. It involves grouping similar data points together into clusters, based on their characteristics and behaviors. In this report, we will apply clustering techniques to the customer database of A2Z Insurance, a Portuguese insurance company, in order to identify and understand the different segments within the customer base. Our goal is to not only understand the demographics and value of each segment, but also to identify opportunities for targeted marketing and cross-selling of insurance products.</w:t>
+        <w:t xml:space="preserve">Clustering is a powerful data mining technique that can be used to identify and understand customer segments. It involves grouping similar data points together into clusters, based on their characteristics and behaviors. In this report, we will apply clustering techniques to the customer database of A2Z Insurance, a Portuguese insurance company, </w:t>
+      </w:r>
+      <w:proofErr w:type="gramStart"/>
+      <w:r>
+        <w:rPr>
+          <w:lang w:val="en-US" w:eastAsia="pt-PT"/>
+        </w:rPr>
+        <w:t>in order to</w:t>
+      </w:r>
+      <w:proofErr w:type="gramEnd"/>
+      <w:r>
+        <w:rPr>
+          <w:lang w:val="en-US" w:eastAsia="pt-PT"/>
+        </w:rPr>
+        <w:t xml:space="preserve"> identify and understand the different segments within the customer base. Our goal is to not only understand the demographics and value of each segment, but also to identify opportunities for targeted marketing and cross-selling of insurance products.</w:t>
       </w:r>
     </w:p>
     <w:p>
@@ -1677,136 +2350,881 @@
     </w:p>
     <w:p>
       <w:pPr>
-        <w:pStyle w:val="Heading3"/>
-      </w:pPr>
-      <w:bookmarkStart w:id="10" w:name="__RefHeading___Toc680_2817185137"/>
-      <w:bookmarkEnd w:id="10"/>
+        <w:pStyle w:val="Heading1"/>
+      </w:pPr>
+      <w:bookmarkStart w:id="1" w:name="_Toc123600600"/>
+      <w:r>
+        <w:t>Data</w:t>
+      </w:r>
+      <w:bookmarkEnd w:id="1"/>
+    </w:p>
+    <w:p>
+      <w:pPr>
+        <w:jc w:val="both"/>
+        <w:rPr>
+          <w:lang w:val="en-US" w:eastAsia="pt-PT"/>
+        </w:rPr>
+      </w:pPr>
+      <w:r>
+        <w:rPr>
+          <w:lang w:val="en-US" w:eastAsia="pt-PT"/>
+        </w:rPr>
+        <w:t xml:space="preserve">We started by importing a variety of libraries for data manipulation, visualization, and Clustering. We loaded the A2Z Insurance dataset, which includes a total of 13 variables, into a </w:t>
+      </w:r>
+      <w:proofErr w:type="gramStart"/>
+      <w:r>
+        <w:rPr>
+          <w:lang w:val="en-US" w:eastAsia="pt-PT"/>
+        </w:rPr>
+        <w:t xml:space="preserve">pandas </w:t>
+      </w:r>
       <w:proofErr w:type="spellStart"/>
       <w:r>
-        <w:t>Title</w:t>
+        <w:rPr>
+          <w:lang w:val="en-US" w:eastAsia="pt-PT"/>
+        </w:rPr>
+        <w:t>DataFrame</w:t>
       </w:r>
       <w:proofErr w:type="spellEnd"/>
-      <w:r>
-        <w:t xml:space="preserve"> 1.1.1</w:t>
-      </w:r>
-    </w:p>
-    <w:p>
-      <w:pPr>
-        <w:rPr>
-          <w:b/>
-          <w:bCs/>
-          <w:lang w:val="en-US"/>
-        </w:rPr>
-      </w:pPr>
-      <w:r>
-        <w:rPr>
-          <w:b/>
-          <w:bCs/>
-          <w:lang w:val="en-US"/>
-        </w:rPr>
-        <w:t>The following instructions should be followed for the writing of the report:</w:t>
+      <w:proofErr w:type="gramEnd"/>
+      <w:r>
+        <w:rPr>
+          <w:lang w:val="en-US" w:eastAsia="pt-PT"/>
+        </w:rPr>
+        <w:t xml:space="preserve"> using the </w:t>
+      </w:r>
+      <w:proofErr w:type="spellStart"/>
+      <w:r>
+        <w:rPr>
+          <w:lang w:val="en-US" w:eastAsia="pt-PT"/>
+        </w:rPr>
+        <w:t>pyreadstat</w:t>
+      </w:r>
+      <w:proofErr w:type="spellEnd"/>
+      <w:r>
+        <w:rPr>
+          <w:lang w:val="en-US" w:eastAsia="pt-PT"/>
+        </w:rPr>
+        <w:t xml:space="preserve"> library and set the </w:t>
+      </w:r>
+      <w:proofErr w:type="spellStart"/>
+      <w:r>
+        <w:rPr>
+          <w:lang w:val="en-US" w:eastAsia="pt-PT"/>
+        </w:rPr>
+        <w:t>CustID</w:t>
+      </w:r>
+      <w:proofErr w:type="spellEnd"/>
+      <w:r>
+        <w:rPr>
+          <w:lang w:val="en-US" w:eastAsia="pt-PT"/>
+        </w:rPr>
+        <w:t xml:space="preserve"> column as the index. The </w:t>
+      </w:r>
+      <w:proofErr w:type="spellStart"/>
+      <w:proofErr w:type="gramStart"/>
+      <w:r>
+        <w:rPr>
+          <w:lang w:val="en-US" w:eastAsia="pt-PT"/>
+        </w:rPr>
+        <w:t>nunique</w:t>
+      </w:r>
+      <w:proofErr w:type="spellEnd"/>
+      <w:r>
+        <w:rPr>
+          <w:lang w:val="en-US" w:eastAsia="pt-PT"/>
+        </w:rPr>
+        <w:t>(</w:t>
+      </w:r>
+      <w:proofErr w:type="gramEnd"/>
+      <w:r>
+        <w:rPr>
+          <w:lang w:val="en-US" w:eastAsia="pt-PT"/>
+        </w:rPr>
+        <w:t xml:space="preserve">) method was used to check for duplicate rows based on the </w:t>
+      </w:r>
+      <w:proofErr w:type="spellStart"/>
+      <w:r>
+        <w:rPr>
+          <w:lang w:val="en-US" w:eastAsia="pt-PT"/>
+        </w:rPr>
+        <w:t>CustID</w:t>
+      </w:r>
+      <w:proofErr w:type="spellEnd"/>
+      <w:r>
+        <w:rPr>
+          <w:lang w:val="en-US" w:eastAsia="pt-PT"/>
+        </w:rPr>
+        <w:t xml:space="preserve"> column. With these initial steps, we have successfully loaded and prepared the dataset for further analysis.</w:t>
+      </w:r>
+    </w:p>
+    <w:p>
+      <w:pPr>
+        <w:pStyle w:val="Heading1"/>
+      </w:pPr>
+      <w:r>
+        <w:t>Data Exploration</w:t>
       </w:r>
     </w:p>
     <w:p>
       <w:pPr>
         <w:jc w:val="both"/>
         <w:rPr>
-          <w:lang w:val="en-US"/>
-        </w:rPr>
-      </w:pPr>
-      <w:r>
-        <w:rPr>
-          <w:lang w:val="en-US"/>
-        </w:rPr>
-        <w:t>This word file provides a "standard" proposal structure. The format of the report (headers, spacings, fonts, and other formations) should be employed as defined in this template. However, students may change the structure and the titles according to their needs.</w:t>
+          <w:lang w:val="en-US" w:eastAsia="pt-PT"/>
+        </w:rPr>
+      </w:pPr>
+      <w:r>
+        <w:rPr>
+          <w:lang w:val="en-US" w:eastAsia="pt-PT"/>
+        </w:rPr>
+        <w:t xml:space="preserve">The data exploration process for the A2Z Insurance dataset begins by checking for missing values in the data using the </w:t>
+      </w:r>
+      <w:proofErr w:type="spellStart"/>
+      <w:proofErr w:type="gramStart"/>
+      <w:r>
+        <w:rPr>
+          <w:lang w:val="en-US" w:eastAsia="pt-PT"/>
+        </w:rPr>
+        <w:t>isnull</w:t>
+      </w:r>
+      <w:proofErr w:type="spellEnd"/>
+      <w:r>
+        <w:rPr>
+          <w:lang w:val="en-US" w:eastAsia="pt-PT"/>
+        </w:rPr>
+        <w:t>(</w:t>
+      </w:r>
+      <w:proofErr w:type="gramEnd"/>
+      <w:r>
+        <w:rPr>
+          <w:lang w:val="en-US" w:eastAsia="pt-PT"/>
+        </w:rPr>
+        <w:t>) and sum() methods. The data types o</w:t>
+      </w:r>
+      <w:r>
+        <w:rPr>
+          <w:lang w:val="en-US" w:eastAsia="pt-PT"/>
+        </w:rPr>
+        <w:t>f the variables</w:t>
+      </w:r>
+      <w:r>
+        <w:rPr>
+          <w:lang w:val="en-US" w:eastAsia="pt-PT"/>
+        </w:rPr>
+        <w:t xml:space="preserve"> </w:t>
+      </w:r>
+      <w:proofErr w:type="spellStart"/>
+      <w:r>
+        <w:rPr>
+          <w:i/>
+          <w:iCs/>
+          <w:lang w:val="en-US" w:eastAsia="pt-PT"/>
+        </w:rPr>
+        <w:t>BirthYear</w:t>
+      </w:r>
+      <w:proofErr w:type="spellEnd"/>
+      <w:r>
+        <w:rPr>
+          <w:lang w:val="en-US" w:eastAsia="pt-PT"/>
+        </w:rPr>
+        <w:t xml:space="preserve">, </w:t>
+      </w:r>
+      <w:proofErr w:type="spellStart"/>
+      <w:r>
+        <w:rPr>
+          <w:i/>
+          <w:iCs/>
+          <w:lang w:val="en-US" w:eastAsia="pt-PT"/>
+        </w:rPr>
+        <w:t>FirstPolYear</w:t>
+      </w:r>
+      <w:proofErr w:type="spellEnd"/>
+      <w:r>
+        <w:rPr>
+          <w:lang w:val="en-US" w:eastAsia="pt-PT"/>
+        </w:rPr>
+        <w:t xml:space="preserve">, </w:t>
+      </w:r>
+      <w:proofErr w:type="spellStart"/>
+      <w:r>
+        <w:rPr>
+          <w:i/>
+          <w:iCs/>
+          <w:lang w:val="en-US" w:eastAsia="pt-PT"/>
+        </w:rPr>
+        <w:t>GeoLivArea</w:t>
+      </w:r>
+      <w:proofErr w:type="spellEnd"/>
+      <w:r>
+        <w:rPr>
+          <w:lang w:val="en-US" w:eastAsia="pt-PT"/>
+        </w:rPr>
+        <w:t xml:space="preserve">, and </w:t>
+      </w:r>
+      <w:r>
+        <w:rPr>
+          <w:i/>
+          <w:iCs/>
+          <w:lang w:val="en-US" w:eastAsia="pt-PT"/>
+        </w:rPr>
+        <w:t>Children</w:t>
+      </w:r>
+      <w:r>
+        <w:rPr>
+          <w:lang w:val="en-US" w:eastAsia="pt-PT"/>
+        </w:rPr>
+        <w:t xml:space="preserve"> are changed to </w:t>
+      </w:r>
+      <w:proofErr w:type="gramStart"/>
+      <w:r>
+        <w:rPr>
+          <w:lang w:val="en-US" w:eastAsia="pt-PT"/>
+        </w:rPr>
+        <w:t xml:space="preserve">integers </w:t>
+      </w:r>
+      <w:r>
+        <w:rPr>
+          <w:lang w:val="en-US" w:eastAsia="pt-PT"/>
+        </w:rPr>
+        <w:t xml:space="preserve"> due</w:t>
+      </w:r>
+      <w:proofErr w:type="gramEnd"/>
+      <w:r>
+        <w:rPr>
+          <w:lang w:val="en-US" w:eastAsia="pt-PT"/>
+        </w:rPr>
+        <w:t xml:space="preserve"> to being discrete variables, </w:t>
+      </w:r>
+      <w:r>
+        <w:rPr>
+          <w:lang w:val="en-US" w:eastAsia="pt-PT"/>
+        </w:rPr>
+        <w:t xml:space="preserve">using the </w:t>
+      </w:r>
+      <w:proofErr w:type="spellStart"/>
+      <w:r>
+        <w:rPr>
+          <w:lang w:val="en-US" w:eastAsia="pt-PT"/>
+        </w:rPr>
+        <w:t>astype</w:t>
+      </w:r>
+      <w:proofErr w:type="spellEnd"/>
+      <w:r>
+        <w:rPr>
+          <w:lang w:val="en-US" w:eastAsia="pt-PT"/>
+        </w:rPr>
+        <w:t xml:space="preserve">() method. The </w:t>
+      </w:r>
+      <w:proofErr w:type="gramStart"/>
+      <w:r>
+        <w:rPr>
+          <w:lang w:val="en-US" w:eastAsia="pt-PT"/>
+        </w:rPr>
+        <w:t>describe(</w:t>
+      </w:r>
+      <w:proofErr w:type="gramEnd"/>
+      <w:r>
+        <w:rPr>
+          <w:lang w:val="en-US" w:eastAsia="pt-PT"/>
+        </w:rPr>
+        <w:t>) method is used to generate summary statistics for the numerical variables</w:t>
+      </w:r>
+      <w:r>
+        <w:rPr>
+          <w:lang w:val="en-US" w:eastAsia="pt-PT"/>
+        </w:rPr>
+        <w:t xml:space="preserve"> where we are able to see that the variable </w:t>
+      </w:r>
+      <w:proofErr w:type="spellStart"/>
+      <w:r>
+        <w:rPr>
+          <w:i/>
+          <w:iCs/>
+          <w:lang w:val="en-US" w:eastAsia="pt-PT"/>
+        </w:rPr>
+        <w:t>BirthYear</w:t>
+      </w:r>
+      <w:proofErr w:type="spellEnd"/>
+      <w:r>
+        <w:rPr>
+          <w:lang w:val="en-US" w:eastAsia="pt-PT"/>
+        </w:rPr>
+        <w:t xml:space="preserve"> has an impossible minimum value</w:t>
+      </w:r>
+      <w:r>
+        <w:rPr>
+          <w:lang w:val="en-US" w:eastAsia="pt-PT"/>
+        </w:rPr>
+        <w:t xml:space="preserve"> and t</w:t>
+      </w:r>
+      <w:r>
+        <w:rPr>
+          <w:lang w:val="en-US" w:eastAsia="pt-PT"/>
+        </w:rPr>
+        <w:t xml:space="preserve">he variable </w:t>
+      </w:r>
+      <w:proofErr w:type="spellStart"/>
+      <w:r>
+        <w:rPr>
+          <w:i/>
+          <w:iCs/>
+          <w:lang w:val="en-US" w:eastAsia="pt-PT"/>
+        </w:rPr>
+        <w:t>FirstPolYear</w:t>
+      </w:r>
+      <w:proofErr w:type="spellEnd"/>
+      <w:r>
+        <w:rPr>
+          <w:lang w:val="en-US" w:eastAsia="pt-PT"/>
+        </w:rPr>
+        <w:t xml:space="preserve"> has a</w:t>
+      </w:r>
+      <w:r>
+        <w:rPr>
+          <w:lang w:val="en-US" w:eastAsia="pt-PT"/>
+        </w:rPr>
+        <w:t>n</w:t>
+      </w:r>
+      <w:r>
+        <w:rPr>
+          <w:lang w:val="en-US" w:eastAsia="pt-PT"/>
+        </w:rPr>
+        <w:t xml:space="preserve"> impossible maximum value.</w:t>
+      </w:r>
+      <w:r>
+        <w:rPr>
+          <w:lang w:val="en-US" w:eastAsia="pt-PT"/>
+        </w:rPr>
+        <w:t>. The describe(include="O") method is used to generate summary statistics for the categorical variables, including count and unique values.</w:t>
       </w:r>
     </w:p>
     <w:p>
       <w:pPr>
         <w:jc w:val="both"/>
         <w:rPr>
-          <w:lang w:val="en-US"/>
-        </w:rPr>
-      </w:pPr>
-      <w:r>
-        <w:rPr>
-          <w:lang w:val="en-US"/>
-        </w:rPr>
-        <w:t>The report should be written in English.</w:t>
+          <w:lang w:val="en-US" w:eastAsia="pt-PT"/>
+        </w:rPr>
+      </w:pPr>
+      <w:r>
+        <w:rPr>
+          <w:lang w:val="en-US" w:eastAsia="pt-PT"/>
+        </w:rPr>
+        <w:t xml:space="preserve">Next, </w:t>
+      </w:r>
+      <w:r>
+        <w:rPr>
+          <w:lang w:val="en-US" w:eastAsia="pt-PT"/>
+        </w:rPr>
+        <w:t>we</w:t>
+      </w:r>
+      <w:r>
+        <w:rPr>
+          <w:lang w:val="en-US" w:eastAsia="pt-PT"/>
+        </w:rPr>
+        <w:t xml:space="preserve"> check</w:t>
+      </w:r>
+      <w:r>
+        <w:rPr>
+          <w:lang w:val="en-US" w:eastAsia="pt-PT"/>
+        </w:rPr>
+        <w:t xml:space="preserve"> </w:t>
+      </w:r>
+      <w:r>
+        <w:rPr>
+          <w:lang w:val="en-US" w:eastAsia="pt-PT"/>
+        </w:rPr>
+        <w:t>for inconsistencies and duplicates in the data</w:t>
+      </w:r>
+      <w:r>
+        <w:rPr>
+          <w:lang w:val="en-US" w:eastAsia="pt-PT"/>
+        </w:rPr>
+        <w:t>. U</w:t>
+      </w:r>
+      <w:r>
+        <w:rPr>
+          <w:lang w:val="en-US" w:eastAsia="pt-PT"/>
+        </w:rPr>
+        <w:t xml:space="preserve">sing the </w:t>
+      </w:r>
+      <w:proofErr w:type="spellStart"/>
+      <w:r>
+        <w:rPr>
+          <w:lang w:val="en-US" w:eastAsia="pt-PT"/>
+        </w:rPr>
+        <w:t>value_</w:t>
+      </w:r>
+      <w:proofErr w:type="gramStart"/>
+      <w:r>
+        <w:rPr>
+          <w:lang w:val="en-US" w:eastAsia="pt-PT"/>
+        </w:rPr>
+        <w:t>counts</w:t>
+      </w:r>
+      <w:proofErr w:type="spellEnd"/>
+      <w:r>
+        <w:rPr>
+          <w:lang w:val="en-US" w:eastAsia="pt-PT"/>
+        </w:rPr>
+        <w:t>(</w:t>
+      </w:r>
+      <w:proofErr w:type="gramEnd"/>
+      <w:r>
+        <w:rPr>
+          <w:lang w:val="en-US" w:eastAsia="pt-PT"/>
+        </w:rPr>
+        <w:t>) method</w:t>
+      </w:r>
+      <w:r>
+        <w:rPr>
+          <w:lang w:val="en-US" w:eastAsia="pt-PT"/>
+        </w:rPr>
+        <w:t xml:space="preserve"> on the variable</w:t>
+      </w:r>
+      <w:r>
+        <w:rPr>
+          <w:i/>
+          <w:iCs/>
+          <w:lang w:val="en-US" w:eastAsia="pt-PT"/>
+        </w:rPr>
+        <w:t xml:space="preserve"> </w:t>
+      </w:r>
+      <w:proofErr w:type="spellStart"/>
+      <w:r>
+        <w:rPr>
+          <w:i/>
+          <w:iCs/>
+          <w:lang w:val="en-US" w:eastAsia="pt-PT"/>
+        </w:rPr>
+        <w:t>BirthYear</w:t>
+      </w:r>
+      <w:proofErr w:type="spellEnd"/>
+      <w:r>
+        <w:rPr>
+          <w:lang w:val="en-US" w:eastAsia="pt-PT"/>
+        </w:rPr>
+        <w:t xml:space="preserve">, we conclude that there is only one value that is inconsistent: 1024. We proceeded to check if there are any observations where the first year of policy comes before the birth year. There are 1997 records where this happens, which is a very significant amount of our dataset. </w:t>
+      </w:r>
+      <w:r>
+        <w:rPr>
+          <w:lang w:val="en-US" w:eastAsia="pt-PT"/>
+        </w:rPr>
+        <w:t xml:space="preserve">We check that </w:t>
+      </w:r>
+      <w:r>
+        <w:rPr>
+          <w:lang w:val="en-US" w:eastAsia="pt-PT"/>
+        </w:rPr>
+        <w:lastRenderedPageBreak/>
+        <w:t>our dataset has 117 minors, which cannot have insurance contracts in their name in Portugal. We also verify that for each education category there isn’t any record that seems too young.</w:t>
       </w:r>
     </w:p>
     <w:p>
       <w:pPr>
         <w:jc w:val="both"/>
         <w:rPr>
-          <w:lang w:val="en-US"/>
-        </w:rPr>
-      </w:pPr>
-      <w:r>
-        <w:rPr>
-          <w:lang w:val="en-US"/>
-        </w:rPr>
-        <w:t>In the case references point to the “source code” make sure the code is correctly annotated.</w:t>
+          <w:lang w:val="en-US" w:eastAsia="pt-PT"/>
+        </w:rPr>
+      </w:pPr>
+      <w:r>
+        <w:rPr>
+          <w:lang w:val="en-US" w:eastAsia="pt-PT"/>
+        </w:rPr>
+        <w:t>We</w:t>
+      </w:r>
+      <w:r>
+        <w:rPr>
+          <w:lang w:val="en-US" w:eastAsia="pt-PT"/>
+        </w:rPr>
+        <w:t xml:space="preserve"> generate value counts and distribution graphs for various variables to gain a better understanding of their characteristics and patterns. </w:t>
+      </w:r>
+      <w:r>
+        <w:rPr>
+          <w:lang w:val="en-US" w:eastAsia="pt-PT"/>
+        </w:rPr>
+        <w:t xml:space="preserve">With this we see that the </w:t>
+      </w:r>
+      <w:proofErr w:type="spellStart"/>
+      <w:r>
+        <w:rPr>
+          <w:i/>
+          <w:iCs/>
+          <w:lang w:val="en-US" w:eastAsia="pt-PT"/>
+        </w:rPr>
+        <w:t>EducDeg</w:t>
+      </w:r>
+      <w:proofErr w:type="spellEnd"/>
+      <w:r>
+        <w:rPr>
+          <w:i/>
+          <w:iCs/>
+          <w:lang w:val="en-US" w:eastAsia="pt-PT"/>
+        </w:rPr>
+        <w:t xml:space="preserve"> </w:t>
+      </w:r>
+      <w:r>
+        <w:rPr>
+          <w:lang w:val="en-US" w:eastAsia="pt-PT"/>
+        </w:rPr>
+        <w:t xml:space="preserve">variable does have missing values that are masked as [help </w:t>
+      </w:r>
+      <w:proofErr w:type="spellStart"/>
+      <w:r>
+        <w:rPr>
+          <w:lang w:val="en-US" w:eastAsia="pt-PT"/>
+        </w:rPr>
+        <w:t>como</w:t>
+      </w:r>
+      <w:proofErr w:type="spellEnd"/>
+      <w:r>
+        <w:rPr>
+          <w:lang w:val="en-US" w:eastAsia="pt-PT"/>
+        </w:rPr>
+        <w:t xml:space="preserve"> </w:t>
+      </w:r>
+      <w:proofErr w:type="spellStart"/>
+      <w:r>
+        <w:rPr>
+          <w:lang w:val="en-US" w:eastAsia="pt-PT"/>
+        </w:rPr>
+        <w:t>descrever</w:t>
+      </w:r>
+      <w:proofErr w:type="spellEnd"/>
+      <w:r>
+        <w:rPr>
+          <w:lang w:val="en-US" w:eastAsia="pt-PT"/>
+        </w:rPr>
+        <w:t xml:space="preserve"> “”]. We change them to Nan values, to have all our missing values marked the same way. </w:t>
       </w:r>
     </w:p>
     <w:p>
       <w:pPr>
         <w:jc w:val="both"/>
         <w:rPr>
-          <w:lang w:val="en-US"/>
-        </w:rPr>
-      </w:pPr>
-      <w:r>
-        <w:rPr>
-          <w:lang w:val="en-US"/>
-        </w:rPr>
-        <w:t>All bibliographic references should be presented in the APA standard; this standard also applies the formatting of references and respective forms of referencing throughout the text</w:t>
-      </w:r>
-      <w:r>
-        <w:rPr>
-          <w:rStyle w:val="FootnoteAnchor"/>
-          <w:lang w:val="en-US"/>
-        </w:rPr>
-        <w:footnoteReference w:id="1"/>
-      </w:r>
-      <w:bookmarkStart w:id="11" w:name="_Toc22752382"/>
-      <w:bookmarkEnd w:id="11"/>
-      <w:r>
-        <w:rPr>
-          <w:lang w:val="en-US"/>
-        </w:rPr>
-        <w:t>.</w:t>
-      </w:r>
-    </w:p>
-    <w:p>
-      <w:pPr>
-        <w:pStyle w:val="Heading1"/>
-      </w:pPr>
-      <w:bookmarkStart w:id="12" w:name="__RefHeading___Toc682_2817185137"/>
-      <w:bookmarkEnd w:id="12"/>
-      <w:r>
-        <w:lastRenderedPageBreak/>
-        <w:t>Title 2</w:t>
-      </w:r>
+          <w:lang w:val="en-US" w:eastAsia="pt-PT"/>
+        </w:rPr>
+      </w:pPr>
+      <w:r>
+        <w:rPr>
+          <w:lang w:val="en-US" w:eastAsia="pt-PT"/>
+        </w:rPr>
+        <w:t xml:space="preserve">The distribution graphs help us </w:t>
+      </w:r>
+      <w:r>
+        <w:rPr>
+          <w:lang w:val="en-US" w:eastAsia="pt-PT"/>
+        </w:rPr>
+        <w:t>checking for extreme or outlying values that may require further investigation or treatment.</w:t>
+      </w:r>
+      <w:r>
+        <w:rPr>
+          <w:lang w:val="en-US" w:eastAsia="pt-PT"/>
+        </w:rPr>
+        <w:t xml:space="preserve"> We </w:t>
+      </w:r>
+      <w:r>
+        <w:rPr>
+          <w:lang w:val="en-US" w:eastAsia="pt-PT"/>
+        </w:rPr>
+        <w:t>identif</w:t>
+      </w:r>
+      <w:r>
+        <w:rPr>
+          <w:lang w:val="en-US" w:eastAsia="pt-PT"/>
+        </w:rPr>
+        <w:t>y</w:t>
+      </w:r>
+      <w:r>
+        <w:rPr>
+          <w:lang w:val="en-US" w:eastAsia="pt-PT"/>
+        </w:rPr>
+        <w:t xml:space="preserve"> several variables with extreme or outlying values </w:t>
+      </w:r>
+      <w:r>
+        <w:rPr>
+          <w:lang w:val="en-US" w:eastAsia="pt-PT"/>
+        </w:rPr>
+        <w:t xml:space="preserve">which are </w:t>
+      </w:r>
+      <w:proofErr w:type="spellStart"/>
+      <w:r>
+        <w:rPr>
+          <w:i/>
+          <w:iCs/>
+          <w:lang w:val="en-US" w:eastAsia="pt-PT"/>
+        </w:rPr>
+        <w:t>MonthSal</w:t>
+      </w:r>
+      <w:proofErr w:type="spellEnd"/>
+      <w:r>
+        <w:rPr>
+          <w:i/>
+          <w:iCs/>
+          <w:lang w:val="en-US" w:eastAsia="pt-PT"/>
+        </w:rPr>
+        <w:t xml:space="preserve">, </w:t>
+      </w:r>
+      <w:proofErr w:type="spellStart"/>
+      <w:r>
+        <w:rPr>
+          <w:i/>
+          <w:iCs/>
+          <w:lang w:val="en-US" w:eastAsia="pt-PT"/>
+        </w:rPr>
+        <w:t>CustMonVal</w:t>
+      </w:r>
+      <w:proofErr w:type="spellEnd"/>
+      <w:r>
+        <w:rPr>
+          <w:lang w:val="en-US" w:eastAsia="pt-PT"/>
+        </w:rPr>
+        <w:t>,</w:t>
+      </w:r>
+      <w:r>
+        <w:rPr>
+          <w:lang w:val="en-US" w:eastAsia="pt-PT"/>
+        </w:rPr>
+        <w:t xml:space="preserve"> </w:t>
+      </w:r>
+      <w:proofErr w:type="spellStart"/>
+      <w:r>
+        <w:rPr>
+          <w:lang w:val="en-US" w:eastAsia="pt-PT"/>
+        </w:rPr>
+        <w:t>ClaimsRate</w:t>
+      </w:r>
+      <w:proofErr w:type="spellEnd"/>
+      <w:r>
+        <w:rPr>
+          <w:lang w:val="en-US" w:eastAsia="pt-PT"/>
+        </w:rPr>
+        <w:t xml:space="preserve">, </w:t>
+      </w:r>
+      <w:proofErr w:type="spellStart"/>
+      <w:r>
+        <w:rPr>
+          <w:i/>
+          <w:iCs/>
+          <w:lang w:val="en-US" w:eastAsia="pt-PT"/>
+        </w:rPr>
+        <w:t>PremMotor</w:t>
+      </w:r>
+      <w:proofErr w:type="spellEnd"/>
+      <w:r>
+        <w:rPr>
+          <w:lang w:val="en-US" w:eastAsia="pt-PT"/>
+        </w:rPr>
+        <w:t xml:space="preserve">, </w:t>
+      </w:r>
+      <w:proofErr w:type="spellStart"/>
+      <w:r>
+        <w:rPr>
+          <w:i/>
+          <w:iCs/>
+          <w:lang w:val="en-US" w:eastAsia="pt-PT"/>
+        </w:rPr>
+        <w:t>PremHousehold</w:t>
+      </w:r>
+      <w:proofErr w:type="spellEnd"/>
+      <w:r>
+        <w:rPr>
+          <w:lang w:val="en-US" w:eastAsia="pt-PT"/>
+        </w:rPr>
+        <w:t xml:space="preserve">, </w:t>
+      </w:r>
+      <w:proofErr w:type="spellStart"/>
+      <w:r>
+        <w:rPr>
+          <w:i/>
+          <w:iCs/>
+          <w:lang w:val="en-US" w:eastAsia="pt-PT"/>
+        </w:rPr>
+        <w:t>PremHealth</w:t>
+      </w:r>
+      <w:proofErr w:type="spellEnd"/>
+      <w:r>
+        <w:rPr>
+          <w:lang w:val="en-US" w:eastAsia="pt-PT"/>
+        </w:rPr>
+        <w:t xml:space="preserve">, and </w:t>
+      </w:r>
+      <w:proofErr w:type="spellStart"/>
+      <w:r>
+        <w:rPr>
+          <w:i/>
+          <w:lang w:val="en-US" w:eastAsia="pt-PT"/>
+        </w:rPr>
+        <w:t>PremWork</w:t>
+      </w:r>
+      <w:proofErr w:type="spellEnd"/>
+      <w:r>
+        <w:rPr>
+          <w:lang w:val="en-US" w:eastAsia="pt-PT"/>
+        </w:rPr>
+        <w:t xml:space="preserve"> have several or extreme outliers. In the following outlier analysis, these values will be explored in more depth and a decision will be made on how to handle them.</w:t>
+      </w:r>
+      <w:r>
+        <w:rPr>
+          <w:lang w:val="en-US" w:eastAsia="pt-PT"/>
+        </w:rPr>
+        <w:t xml:space="preserve"> </w:t>
+      </w:r>
+      <w:r>
+        <w:rPr>
+          <w:lang w:val="en-US" w:eastAsia="pt-PT"/>
+        </w:rPr>
+        <w:t>In this analysis,</w:t>
+      </w:r>
+      <w:r>
+        <w:rPr>
+          <w:lang w:val="en-US" w:eastAsia="pt-PT"/>
+        </w:rPr>
+        <w:t xml:space="preserve"> also</w:t>
+      </w:r>
+      <w:r>
+        <w:rPr>
+          <w:lang w:val="en-US" w:eastAsia="pt-PT"/>
+        </w:rPr>
+        <w:t xml:space="preserve"> several variables </w:t>
+      </w:r>
+      <w:r>
+        <w:rPr>
+          <w:lang w:val="en-US" w:eastAsia="pt-PT"/>
+        </w:rPr>
+        <w:t xml:space="preserve">are </w:t>
+      </w:r>
+      <w:r>
+        <w:rPr>
+          <w:lang w:val="en-US" w:eastAsia="pt-PT"/>
+        </w:rPr>
+        <w:t xml:space="preserve">found to have skewed distributions, </w:t>
+      </w:r>
+      <w:r>
+        <w:rPr>
+          <w:lang w:val="en-US" w:eastAsia="pt-PT"/>
+        </w:rPr>
+        <w:t xml:space="preserve">namely </w:t>
+      </w:r>
+      <w:proofErr w:type="spellStart"/>
+      <w:r>
+        <w:rPr>
+          <w:i/>
+          <w:iCs/>
+          <w:lang w:val="en-US" w:eastAsia="pt-PT"/>
+        </w:rPr>
+        <w:t>CustMonVal</w:t>
+      </w:r>
+      <w:proofErr w:type="spellEnd"/>
+      <w:r>
+        <w:rPr>
+          <w:lang w:val="en-US" w:eastAsia="pt-PT"/>
+        </w:rPr>
+        <w:t xml:space="preserve">, </w:t>
+      </w:r>
+      <w:proofErr w:type="spellStart"/>
+      <w:r>
+        <w:rPr>
+          <w:i/>
+          <w:iCs/>
+          <w:lang w:val="en-US" w:eastAsia="pt-PT"/>
+        </w:rPr>
+        <w:t>ClaimsRate</w:t>
+      </w:r>
+      <w:proofErr w:type="spellEnd"/>
+      <w:r>
+        <w:rPr>
+          <w:lang w:val="en-US" w:eastAsia="pt-PT"/>
+        </w:rPr>
+        <w:t xml:space="preserve">, </w:t>
+      </w:r>
+      <w:proofErr w:type="spellStart"/>
+      <w:r>
+        <w:rPr>
+          <w:i/>
+          <w:iCs/>
+          <w:lang w:val="en-US" w:eastAsia="pt-PT"/>
+        </w:rPr>
+        <w:t>PremHousehold</w:t>
+      </w:r>
+      <w:proofErr w:type="spellEnd"/>
+      <w:r>
+        <w:rPr>
+          <w:lang w:val="en-US" w:eastAsia="pt-PT"/>
+        </w:rPr>
+        <w:t xml:space="preserve">, </w:t>
+      </w:r>
+      <w:proofErr w:type="spellStart"/>
+      <w:r>
+        <w:rPr>
+          <w:i/>
+          <w:iCs/>
+          <w:lang w:val="en-US" w:eastAsia="pt-PT"/>
+        </w:rPr>
+        <w:t>PremLife</w:t>
+      </w:r>
+      <w:proofErr w:type="spellEnd"/>
+      <w:r>
+        <w:rPr>
+          <w:lang w:val="en-US" w:eastAsia="pt-PT"/>
+        </w:rPr>
+        <w:t xml:space="preserve">, and </w:t>
+      </w:r>
+      <w:proofErr w:type="spellStart"/>
+      <w:r>
+        <w:rPr>
+          <w:i/>
+          <w:iCs/>
+          <w:lang w:val="en-US" w:eastAsia="pt-PT"/>
+        </w:rPr>
+        <w:t>PremWork</w:t>
+      </w:r>
+      <w:proofErr w:type="spellEnd"/>
+      <w:r>
+        <w:rPr>
+          <w:lang w:val="en-US" w:eastAsia="pt-PT"/>
+        </w:rPr>
+        <w:t xml:space="preserve">. These variables may require further investigation or transformation </w:t>
+      </w:r>
+      <w:proofErr w:type="gramStart"/>
+      <w:r>
+        <w:rPr>
+          <w:lang w:val="en-US" w:eastAsia="pt-PT"/>
+        </w:rPr>
+        <w:t>in order to</w:t>
+      </w:r>
+      <w:proofErr w:type="gramEnd"/>
+      <w:r>
+        <w:rPr>
+          <w:lang w:val="en-US" w:eastAsia="pt-PT"/>
+        </w:rPr>
+        <w:t xml:space="preserve"> better inform the clustering process.</w:t>
+      </w:r>
+    </w:p>
+    <w:p>
+      <w:pPr>
+        <w:rPr>
+          <w:lang w:val="en-US" w:eastAsia="pt-PT"/>
+        </w:rPr>
+      </w:pPr>
     </w:p>
     <w:p>
       <w:pPr>
         <w:pStyle w:val="Heading2"/>
-        <w:ind w:left="426" w:hanging="432"/>
-      </w:pPr>
-      <w:bookmarkStart w:id="13" w:name="__RefHeading___Toc684_2817185137"/>
-      <w:bookmarkEnd w:id="13"/>
+        <w:ind w:left="426"/>
+      </w:pPr>
       <w:r>
         <w:t xml:space="preserve"> </w:t>
       </w:r>
-      <w:bookmarkStart w:id="14" w:name="_Toc22752383"/>
+      <w:bookmarkStart w:id="2" w:name="_Toc22752383"/>
+      <w:bookmarkStart w:id="3" w:name="_Toc123600604"/>
       <w:r>
         <w:t>T</w:t>
       </w:r>
-      <w:bookmarkEnd w:id="14"/>
+      <w:bookmarkEnd w:id="2"/>
       <w:r>
         <w:t>itle 2.1</w:t>
       </w:r>
+      <w:bookmarkEnd w:id="3"/>
     </w:p>
     <w:p>
       <w:pPr>
@@ -1887,7 +3305,7 @@
           <w:lang w:val="en-US"/>
         </w:rPr>
       </w:pPr>
-      <w:bookmarkStart w:id="15" w:name="_Toc195246886"/>
+      <w:bookmarkStart w:id="4" w:name="_Toc195246886"/>
       <w:r>
         <w:rPr>
           <w:color w:val="auto"/>
@@ -1968,7 +3386,7 @@
         </w:rPr>
         <w:fldChar w:fldCharType="end"/>
       </w:r>
-      <w:bookmarkEnd w:id="15"/>
+      <w:bookmarkEnd w:id="4"/>
       <w:r>
         <w:rPr>
           <w:color w:val="auto"/>
@@ -2055,6 +3473,7 @@
                 <w:b/>
                 <w:lang w:val="en-US"/>
               </w:rPr>
+              <w:lastRenderedPageBreak/>
               <w:t>Title</w:t>
             </w:r>
           </w:p>
@@ -2261,7 +3680,7 @@
           <w:lang w:val="en-US"/>
         </w:rPr>
       </w:pPr>
-      <w:bookmarkStart w:id="16" w:name="_Toc195247286"/>
+      <w:bookmarkStart w:id="5" w:name="_Toc195247286"/>
       <w:r>
         <w:rPr>
           <w:color w:val="auto"/>
@@ -2370,7 +3789,7 @@
         </w:rPr>
         <w:t>table</w:t>
       </w:r>
-      <w:bookmarkEnd w:id="16"/>
+      <w:bookmarkEnd w:id="5"/>
       <w:proofErr w:type="spellEnd"/>
     </w:p>
     <w:p>
@@ -2408,39 +3827,38 @@
           <w:lang w:val="en-US"/>
         </w:rPr>
       </w:pPr>
-      <w:bookmarkStart w:id="17" w:name="__RefHeading___Toc686_2817185137"/>
-      <w:bookmarkStart w:id="18" w:name="_Toc22752384"/>
-      <w:bookmarkStart w:id="19" w:name="_Toc195238889"/>
-      <w:bookmarkStart w:id="20" w:name="_Toc412186627"/>
-      <w:bookmarkStart w:id="21" w:name="_Toc410990271"/>
-      <w:bookmarkStart w:id="22" w:name="_Toc410990283"/>
-      <w:bookmarkStart w:id="23" w:name="_Toc412186396"/>
-      <w:bookmarkStart w:id="24" w:name="_Toc412186501"/>
-      <w:bookmarkStart w:id="25" w:name="_Toc412186526"/>
-      <w:bookmarkStart w:id="26" w:name="_Toc412186597"/>
-      <w:bookmarkEnd w:id="17"/>
+      <w:bookmarkStart w:id="6" w:name="_Toc22752384"/>
+      <w:bookmarkStart w:id="7" w:name="_Toc195238889"/>
+      <w:bookmarkStart w:id="8" w:name="_Toc412186627"/>
+      <w:bookmarkStart w:id="9" w:name="_Toc410990271"/>
+      <w:bookmarkStart w:id="10" w:name="_Toc410990283"/>
+      <w:bookmarkStart w:id="11" w:name="_Toc412186396"/>
+      <w:bookmarkStart w:id="12" w:name="_Toc412186501"/>
+      <w:bookmarkStart w:id="13" w:name="_Toc412186526"/>
+      <w:bookmarkStart w:id="14" w:name="_Toc412186597"/>
+      <w:bookmarkStart w:id="15" w:name="_Toc123600605"/>
       <w:r>
         <w:rPr>
           <w:lang w:val="en-US"/>
         </w:rPr>
-        <w:lastRenderedPageBreak/>
         <w:t>T</w:t>
       </w:r>
-      <w:bookmarkEnd w:id="18"/>
-      <w:bookmarkEnd w:id="19"/>
-      <w:bookmarkEnd w:id="20"/>
-      <w:bookmarkEnd w:id="21"/>
-      <w:bookmarkEnd w:id="22"/>
-      <w:bookmarkEnd w:id="23"/>
-      <w:bookmarkEnd w:id="24"/>
-      <w:bookmarkEnd w:id="25"/>
-      <w:bookmarkEnd w:id="26"/>
+      <w:bookmarkEnd w:id="6"/>
+      <w:bookmarkEnd w:id="7"/>
+      <w:bookmarkEnd w:id="8"/>
+      <w:bookmarkEnd w:id="9"/>
+      <w:bookmarkEnd w:id="10"/>
+      <w:bookmarkEnd w:id="11"/>
+      <w:bookmarkEnd w:id="12"/>
+      <w:bookmarkEnd w:id="13"/>
+      <w:bookmarkEnd w:id="14"/>
       <w:r>
         <w:rPr>
           <w:lang w:val="en-US"/>
         </w:rPr>
         <w:t>itle 2.1.1</w:t>
       </w:r>
+      <w:bookmarkEnd w:id="15"/>
     </w:p>
     <w:p>
       <w:proofErr w:type="spellStart"/>
@@ -2679,17 +4097,16 @@
       <w:pPr>
         <w:pStyle w:val="Heading1"/>
       </w:pPr>
-      <w:bookmarkStart w:id="27" w:name="__RefHeading___Toc688_2817185137"/>
-      <w:bookmarkStart w:id="28" w:name="_Toc22752396"/>
-      <w:bookmarkEnd w:id="27"/>
-      <w:r>
-        <w:lastRenderedPageBreak/>
+      <w:bookmarkStart w:id="16" w:name="_Toc22752396"/>
+      <w:bookmarkStart w:id="17" w:name="_Toc123600606"/>
+      <w:r>
         <w:t>R</w:t>
       </w:r>
-      <w:bookmarkEnd w:id="28"/>
+      <w:bookmarkEnd w:id="16"/>
       <w:r>
         <w:t>eferences</w:t>
       </w:r>
+      <w:bookmarkEnd w:id="17"/>
     </w:p>
     <w:p>
       <w:pPr>
@@ -2723,12 +4140,11 @@
       <w:pPr>
         <w:pStyle w:val="Heading1"/>
       </w:pPr>
-      <w:bookmarkStart w:id="29" w:name="__RefHeading___Toc690_2817185137"/>
-      <w:bookmarkEnd w:id="29"/>
-      <w:r>
-        <w:lastRenderedPageBreak/>
+      <w:bookmarkStart w:id="18" w:name="_Toc123600607"/>
+      <w:r>
         <w:t>Appendix (Doesn’t count for the 10page limit)</w:t>
       </w:r>
+      <w:bookmarkEnd w:id="18"/>
     </w:p>
     <w:sectPr>
       <w:footerReference w:type="default" r:id="rId10"/>
@@ -2830,35 +4246,6 @@
       </w:r>
     </w:p>
   </w:footnote>
-  <w:footnote w:id="1">
-    <w:p>
-      <w:pPr>
-        <w:pStyle w:val="FootnoteText"/>
-        <w:rPr>
-          <w:lang w:val="pt-BR"/>
-        </w:rPr>
-      </w:pPr>
-      <w:r>
-        <w:rPr>
-          <w:rStyle w:val="FootnoteCharacters"/>
-        </w:rPr>
-        <w:footnoteRef/>
-      </w:r>
-      <w:r>
-        <w:rPr>
-          <w:color w:val="5C666C"/>
-        </w:rPr>
-        <w:t xml:space="preserve"> </w:t>
-      </w:r>
-      <w:r>
-        <w:rPr>
-          <w:color w:val="5C666C"/>
-          <w:lang w:val="pt-BR"/>
-        </w:rPr>
-        <w:t>Example of a footnote.</w:t>
-      </w:r>
-    </w:p>
-  </w:footnote>
 </w:footnotes>
 </file>
 
@@ -2981,11 +4368,10 @@
   <w:abstractNum w:abstractNumId="1" w15:restartNumberingAfterBreak="0">
     <w:nsid w:val="264B38BE"/>
     <w:multiLevelType w:val="multilevel"/>
-    <w:tmpl w:val="2CF63076"/>
+    <w:tmpl w:val="115C70CA"/>
     <w:lvl w:ilvl="0">
       <w:start w:val="1"/>
       <w:numFmt w:val="decimal"/>
-      <w:pStyle w:val="Heading1"/>
       <w:lvlText w:val="%1."/>
       <w:lvlJc w:val="left"/>
       <w:pPr>
@@ -3222,6 +4608,215 @@
       </w:pPr>
     </w:lvl>
   </w:abstractNum>
+  <w:abstractNum w:abstractNumId="3" w15:restartNumberingAfterBreak="0">
+    <w:nsid w:val="792852A4"/>
+    <w:multiLevelType w:val="multilevel"/>
+    <w:tmpl w:val="2CF63076"/>
+    <w:styleLink w:val="CurrentList1"/>
+    <w:lvl w:ilvl="0">
+      <w:start w:val="1"/>
+      <w:numFmt w:val="decimal"/>
+      <w:lvlText w:val="%1."/>
+      <w:lvlJc w:val="left"/>
+      <w:pPr>
+        <w:tabs>
+          <w:tab w:val="num" w:pos="0"/>
+        </w:tabs>
+        <w:ind w:left="360" w:hanging="360"/>
+      </w:pPr>
+    </w:lvl>
+    <w:lvl w:ilvl="1">
+      <w:start w:val="1"/>
+      <w:numFmt w:val="decimal"/>
+      <w:lvlText w:val="%1.%2."/>
+      <w:lvlJc w:val="left"/>
+      <w:pPr>
+        <w:tabs>
+          <w:tab w:val="num" w:pos="0"/>
+        </w:tabs>
+        <w:ind w:left="792" w:hanging="432"/>
+      </w:pPr>
+    </w:lvl>
+    <w:lvl w:ilvl="2">
+      <w:start w:val="1"/>
+      <w:numFmt w:val="decimal"/>
+      <w:lvlText w:val="%1.%2.%3."/>
+      <w:lvlJc w:val="left"/>
+      <w:pPr>
+        <w:tabs>
+          <w:tab w:val="num" w:pos="0"/>
+        </w:tabs>
+        <w:ind w:left="1224" w:hanging="504"/>
+      </w:pPr>
+    </w:lvl>
+    <w:lvl w:ilvl="3">
+      <w:start w:val="1"/>
+      <w:numFmt w:val="decimal"/>
+      <w:lvlText w:val="%1.%2.%3.%4."/>
+      <w:lvlJc w:val="left"/>
+      <w:pPr>
+        <w:tabs>
+          <w:tab w:val="num" w:pos="0"/>
+        </w:tabs>
+        <w:ind w:left="1728" w:hanging="648"/>
+      </w:pPr>
+    </w:lvl>
+    <w:lvl w:ilvl="4">
+      <w:start w:val="1"/>
+      <w:numFmt w:val="none"/>
+      <w:suff w:val="nothing"/>
+      <w:lvlText w:val=""/>
+      <w:lvlJc w:val="left"/>
+      <w:pPr>
+        <w:tabs>
+          <w:tab w:val="num" w:pos="0"/>
+        </w:tabs>
+        <w:ind w:left="0" w:firstLine="0"/>
+      </w:pPr>
+    </w:lvl>
+    <w:lvl w:ilvl="5">
+      <w:start w:val="1"/>
+      <w:numFmt w:val="none"/>
+      <w:suff w:val="nothing"/>
+      <w:lvlText w:val=""/>
+      <w:lvlJc w:val="left"/>
+      <w:pPr>
+        <w:tabs>
+          <w:tab w:val="num" w:pos="0"/>
+        </w:tabs>
+        <w:ind w:left="0" w:firstLine="0"/>
+      </w:pPr>
+    </w:lvl>
+    <w:lvl w:ilvl="6">
+      <w:start w:val="1"/>
+      <w:numFmt w:val="none"/>
+      <w:suff w:val="nothing"/>
+      <w:lvlText w:val=""/>
+      <w:lvlJc w:val="left"/>
+      <w:pPr>
+        <w:tabs>
+          <w:tab w:val="num" w:pos="0"/>
+        </w:tabs>
+        <w:ind w:left="0" w:firstLine="0"/>
+      </w:pPr>
+    </w:lvl>
+    <w:lvl w:ilvl="7">
+      <w:start w:val="1"/>
+      <w:numFmt w:val="none"/>
+      <w:suff w:val="nothing"/>
+      <w:lvlText w:val=""/>
+      <w:lvlJc w:val="left"/>
+      <w:pPr>
+        <w:tabs>
+          <w:tab w:val="num" w:pos="0"/>
+        </w:tabs>
+        <w:ind w:left="0" w:firstLine="0"/>
+      </w:pPr>
+    </w:lvl>
+    <w:lvl w:ilvl="8">
+      <w:start w:val="1"/>
+      <w:numFmt w:val="none"/>
+      <w:suff w:val="nothing"/>
+      <w:lvlText w:val=""/>
+      <w:lvlJc w:val="left"/>
+      <w:pPr>
+        <w:tabs>
+          <w:tab w:val="num" w:pos="0"/>
+        </w:tabs>
+        <w:ind w:left="0" w:firstLine="0"/>
+      </w:pPr>
+    </w:lvl>
+  </w:abstractNum>
+  <w:abstractNum w:abstractNumId="4" w15:restartNumberingAfterBreak="0">
+    <w:nsid w:val="7E5B4FD3"/>
+    <w:multiLevelType w:val="hybridMultilevel"/>
+    <w:tmpl w:val="8F02B508"/>
+    <w:lvl w:ilvl="0" w:tplc="9968A834">
+      <w:start w:val="1"/>
+      <w:numFmt w:val="decimal"/>
+      <w:pStyle w:val="Heading1"/>
+      <w:lvlText w:val="%1."/>
+      <w:lvlJc w:val="left"/>
+      <w:pPr>
+        <w:ind w:left="720" w:hanging="360"/>
+      </w:pPr>
+      <w:rPr>
+        <w:rFonts w:hint="default"/>
+      </w:rPr>
+    </w:lvl>
+    <w:lvl w:ilvl="1" w:tplc="04090019" w:tentative="1">
+      <w:start w:val="1"/>
+      <w:numFmt w:val="lowerLetter"/>
+      <w:lvlText w:val="%2."/>
+      <w:lvlJc w:val="left"/>
+      <w:pPr>
+        <w:ind w:left="1440" w:hanging="360"/>
+      </w:pPr>
+    </w:lvl>
+    <w:lvl w:ilvl="2" w:tplc="0409001B" w:tentative="1">
+      <w:start w:val="1"/>
+      <w:numFmt w:val="lowerRoman"/>
+      <w:lvlText w:val="%3."/>
+      <w:lvlJc w:val="right"/>
+      <w:pPr>
+        <w:ind w:left="2160" w:hanging="180"/>
+      </w:pPr>
+    </w:lvl>
+    <w:lvl w:ilvl="3" w:tplc="0409000F" w:tentative="1">
+      <w:start w:val="1"/>
+      <w:numFmt w:val="decimal"/>
+      <w:lvlText w:val="%4."/>
+      <w:lvlJc w:val="left"/>
+      <w:pPr>
+        <w:ind w:left="2880" w:hanging="360"/>
+      </w:pPr>
+    </w:lvl>
+    <w:lvl w:ilvl="4" w:tplc="04090019" w:tentative="1">
+      <w:start w:val="1"/>
+      <w:numFmt w:val="lowerLetter"/>
+      <w:lvlText w:val="%5."/>
+      <w:lvlJc w:val="left"/>
+      <w:pPr>
+        <w:ind w:left="3600" w:hanging="360"/>
+      </w:pPr>
+    </w:lvl>
+    <w:lvl w:ilvl="5" w:tplc="0409001B" w:tentative="1">
+      <w:start w:val="1"/>
+      <w:numFmt w:val="lowerRoman"/>
+      <w:lvlText w:val="%6."/>
+      <w:lvlJc w:val="right"/>
+      <w:pPr>
+        <w:ind w:left="4320" w:hanging="180"/>
+      </w:pPr>
+    </w:lvl>
+    <w:lvl w:ilvl="6" w:tplc="0409000F" w:tentative="1">
+      <w:start w:val="1"/>
+      <w:numFmt w:val="decimal"/>
+      <w:lvlText w:val="%7."/>
+      <w:lvlJc w:val="left"/>
+      <w:pPr>
+        <w:ind w:left="5040" w:hanging="360"/>
+      </w:pPr>
+    </w:lvl>
+    <w:lvl w:ilvl="7" w:tplc="04090019" w:tentative="1">
+      <w:start w:val="1"/>
+      <w:numFmt w:val="lowerLetter"/>
+      <w:lvlText w:val="%8."/>
+      <w:lvlJc w:val="left"/>
+      <w:pPr>
+        <w:ind w:left="5760" w:hanging="360"/>
+      </w:pPr>
+    </w:lvl>
+    <w:lvl w:ilvl="8" w:tplc="0409001B" w:tentative="1">
+      <w:start w:val="1"/>
+      <w:numFmt w:val="lowerRoman"/>
+      <w:lvlText w:val="%9."/>
+      <w:lvlJc w:val="right"/>
+      <w:pPr>
+        <w:ind w:left="6480" w:hanging="180"/>
+      </w:pPr>
+    </w:lvl>
+  </w:abstractNum>
   <w:num w:numId="1" w16cid:durableId="1379623504">
     <w:abstractNumId w:val="1"/>
   </w:num>
@@ -3230,6 +4825,12 @@
   </w:num>
   <w:num w:numId="3" w16cid:durableId="743842266">
     <w:abstractNumId w:val="2"/>
+  </w:num>
+  <w:num w:numId="4" w16cid:durableId="536163529">
+    <w:abstractNumId w:val="3"/>
+  </w:num>
+  <w:num w:numId="5" w16cid:durableId="15624419">
+    <w:abstractNumId w:val="4"/>
   </w:num>
 </w:numbering>
 </file>
@@ -3648,15 +5249,16 @@
     <w:autoRedefine/>
     <w:uiPriority w:val="9"/>
     <w:qFormat/>
-    <w:rsid w:val="003270ED"/>
+    <w:rsid w:val="005918EF"/>
     <w:pPr>
       <w:keepNext/>
       <w:keepLines/>
-      <w:pageBreakBefore/>
       <w:numPr>
-        <w:numId w:val="1"/>
+        <w:numId w:val="5"/>
       </w:numPr>
+      <w:adjustRightInd w:val="0"/>
       <w:spacing w:before="120" w:after="240" w:line="312" w:lineRule="auto"/>
+      <w:ind w:left="0" w:firstLine="0"/>
       <w:jc w:val="both"/>
       <w:outlineLvl w:val="0"/>
     </w:pPr>
@@ -3687,7 +5289,6 @@
         <w:numId w:val="1"/>
       </w:numPr>
       <w:spacing w:before="200" w:after="120" w:line="312" w:lineRule="auto"/>
-      <w:ind w:left="0" w:firstLine="0"/>
       <w:jc w:val="both"/>
       <w:outlineLvl w:val="1"/>
     </w:pPr>
@@ -3717,7 +5318,6 @@
         <w:numId w:val="1"/>
       </w:numPr>
       <w:spacing w:before="200" w:after="120" w:line="312" w:lineRule="auto"/>
-      <w:ind w:left="709" w:hanging="709"/>
       <w:jc w:val="both"/>
       <w:outlineLvl w:val="2"/>
     </w:pPr>
@@ -3747,7 +5347,6 @@
         <w:numId w:val="1"/>
       </w:numPr>
       <w:spacing w:before="200" w:after="120" w:line="312" w:lineRule="auto"/>
-      <w:ind w:left="851" w:hanging="851"/>
       <w:jc w:val="both"/>
       <w:outlineLvl w:val="3"/>
     </w:pPr>
@@ -3877,13 +5476,11 @@
     <w:link w:val="Heading1"/>
     <w:uiPriority w:val="9"/>
     <w:qFormat/>
-    <w:rsid w:val="003270ED"/>
+    <w:rsid w:val="005918EF"/>
     <w:rPr>
       <w:rFonts w:eastAsia="Times New Roman"/>
       <w:b/>
       <w:bCs/>
-      <w:caps/>
-      <w:color w:val="5C666C"/>
       <w:sz w:val="28"/>
       <w:szCs w:val="28"/>
       <w:lang w:val="en-US"/>
@@ -4343,7 +5940,6 @@
     <w:qFormat/>
     <w:rsid w:val="0096712F"/>
     <w:pPr>
-      <w:pageBreakBefore w:val="0"/>
       <w:numPr>
         <w:numId w:val="0"/>
       </w:numPr>
@@ -4380,6 +5976,16 @@
         <w:insideV w:val="single" w:sz="4" w:space="0" w:color="auto"/>
       </w:tblBorders>
     </w:tblPr>
+  </w:style>
+  <w:style w:type="numbering" w:customStyle="1" w:styleId="CurrentList1">
+    <w:name w:val="Current List1"/>
+    <w:uiPriority w:val="99"/>
+    <w:rsid w:val="00765733"/>
+    <w:pPr>
+      <w:numPr>
+        <w:numId w:val="4"/>
+      </w:numPr>
+    </w:pPr>
   </w:style>
 </w:styles>
 </file>

</xml_diff>